<commit_message>
Lab 3: fix script for second assignment
</commit_message>
<xml_diff>
--- a/lab3.docx
+++ b/lab3.docx
@@ -2715,6 +2715,7 @@
         <w:rPr>
           <w:b w:val="0"/>
           <w:bCs w:val="0"/>
+          <w:noProof/>
         </w:rPr>
         <w:drawing>
           <wp:inline distT="0" distB="0" distL="0" distR="0" wp14:anchorId="65AFF495" wp14:editId="6815D7E0">
@@ -4749,6 +4750,91 @@
           </w:p>
         </w:tc>
       </w:tr>
+      <w:tr>
+        <w:tc>
+          <w:tcPr>
+            <w:tcW w:w="2122" w:type="dxa"/>
+          </w:tcPr>
+          <w:p>
+            <w:pPr>
+              <w:pStyle w:val="a3"/>
+              <w:spacing w:line="360" w:lineRule="auto"/>
+              <w:jc w:val="both"/>
+              <w:rPr>
+                <w:sz w:val="24"/>
+                <w:szCs w:val="24"/>
+                <w:lang w:val="en-US"/>
+              </w:rPr>
+            </w:pPr>
+            <w:proofErr w:type="gramStart"/>
+            <w:r>
+              <w:rPr>
+                <w:sz w:val="24"/>
+                <w:szCs w:val="24"/>
+                <w:lang w:val="en-US"/>
+              </w:rPr>
+              <w:t>push(</w:t>
+            </w:r>
+            <w:proofErr w:type="gramEnd"/>
+            <w:r>
+              <w:rPr>
+                <w:sz w:val="24"/>
+                <w:szCs w:val="24"/>
+                <w:lang w:val="en-US"/>
+              </w:rPr>
+              <w:t>)</w:t>
+            </w:r>
+          </w:p>
+        </w:tc>
+        <w:tc>
+          <w:tcPr>
+            <w:tcW w:w="1842" w:type="dxa"/>
+          </w:tcPr>
+          <w:p>
+            <w:pPr>
+              <w:pStyle w:val="a3"/>
+              <w:spacing w:line="360" w:lineRule="auto"/>
+              <w:jc w:val="both"/>
+              <w:rPr>
+                <w:sz w:val="24"/>
+                <w:szCs w:val="24"/>
+                <w:lang w:val="en-US"/>
+              </w:rPr>
+            </w:pPr>
+            <w:r>
+              <w:rPr>
+                <w:sz w:val="24"/>
+                <w:szCs w:val="24"/>
+                <w:lang w:val="en-US"/>
+              </w:rPr>
+              <w:t>value</w:t>
+            </w:r>
+          </w:p>
+        </w:tc>
+        <w:tc>
+          <w:tcPr>
+            <w:tcW w:w="5668" w:type="dxa"/>
+          </w:tcPr>
+          <w:p>
+            <w:pPr>
+              <w:pStyle w:val="a3"/>
+              <w:spacing w:line="360" w:lineRule="auto"/>
+              <w:jc w:val="both"/>
+              <w:rPr>
+                <w:sz w:val="24"/>
+                <w:szCs w:val="24"/>
+              </w:rPr>
+            </w:pPr>
+            <w:r>
+              <w:rPr>
+                <w:sz w:val="24"/>
+                <w:szCs w:val="24"/>
+              </w:rPr>
+              <w:t>Добавляет в конец массива указанное значение</w:t>
+            </w:r>
+          </w:p>
+        </w:tc>
+      </w:tr>
     </w:tbl>
     <w:p>
       <w:pPr>
@@ -5736,6 +5822,7 @@
                 <w:sz w:val="24"/>
                 <w:szCs w:val="24"/>
               </w:rPr>
+              <w:lastRenderedPageBreak/>
               <w:t>clearRect</w:t>
             </w:r>
             <w:proofErr w:type="spellEnd"/>
@@ -5800,7 +5887,6 @@
                 <w:sz w:val="24"/>
                 <w:szCs w:val="24"/>
               </w:rPr>
-              <w:lastRenderedPageBreak/>
               <w:t>height</w:t>
             </w:r>
             <w:proofErr w:type="spellEnd"/>
@@ -5826,7 +5912,6 @@
                 <w:sz w:val="24"/>
                 <w:szCs w:val="24"/>
               </w:rPr>
-              <w:lastRenderedPageBreak/>
               <w:t xml:space="preserve">Очищает прямоугольную область </w:t>
             </w:r>
             <w:proofErr w:type="spellStart"/>
@@ -5843,15 +5928,7 @@
                 <w:sz w:val="24"/>
                 <w:szCs w:val="24"/>
               </w:rPr>
-              <w:t xml:space="preserve">. В данном </w:t>
-            </w:r>
-            <w:r>
-              <w:rPr>
-                <w:sz w:val="24"/>
-                <w:szCs w:val="24"/>
-              </w:rPr>
-              <w:lastRenderedPageBreak/>
-              <w:t xml:space="preserve">коде используется для очистки </w:t>
+              <w:t xml:space="preserve">. В данном коде используется для очистки </w:t>
             </w:r>
             <w:proofErr w:type="spellStart"/>
             <w:r>
@@ -6548,9 +6625,11 @@
       </w:pPr>
       <w:r>
         <w:rPr>
+          <w:noProof/>
           <w:sz w:val="36"/>
           <w:szCs w:val="36"/>
         </w:rPr>
+        <w:lastRenderedPageBreak/>
         <w:drawing>
           <wp:inline distT="0" distB="0" distL="0" distR="0" wp14:anchorId="0169494B" wp14:editId="7E2037F2">
             <wp:extent cx="6122670" cy="2775585"/>
@@ -6696,10 +6775,10 @@
       </w:pPr>
       <w:r>
         <w:rPr>
+          <w:noProof/>
           <w:sz w:val="36"/>
           <w:szCs w:val="36"/>
         </w:rPr>
-        <w:lastRenderedPageBreak/>
         <w:drawing>
           <wp:inline distT="0" distB="0" distL="0" distR="0" wp14:anchorId="22FAEC5E" wp14:editId="5D8BED9B">
             <wp:extent cx="6122670" cy="2772410"/>
@@ -6834,9 +6913,11 @@
       </w:pPr>
       <w:r>
         <w:rPr>
+          <w:noProof/>
           <w:sz w:val="36"/>
           <w:szCs w:val="36"/>
         </w:rPr>
+        <w:lastRenderedPageBreak/>
         <w:drawing>
           <wp:inline distT="0" distB="0" distL="0" distR="0" wp14:anchorId="4FCE399D" wp14:editId="6392E020">
             <wp:extent cx="6122670" cy="2750185"/>
@@ -6971,10 +7052,10 @@
       </w:pPr>
       <w:r>
         <w:rPr>
+          <w:noProof/>
           <w:sz w:val="36"/>
           <w:szCs w:val="36"/>
         </w:rPr>
-        <w:lastRenderedPageBreak/>
         <w:drawing>
           <wp:inline distT="0" distB="0" distL="0" distR="0" wp14:anchorId="583F7A8C" wp14:editId="1C971115">
             <wp:extent cx="6122670" cy="2734310"/>
@@ -7119,14 +7200,15 @@
       </w:pPr>
       <w:r>
         <w:rPr>
-          <w:sz w:val="36"/>
-          <w:szCs w:val="36"/>
-        </w:rPr>
+          <w:sz w:val="40"/>
+          <w:szCs w:val="40"/>
+        </w:rPr>
+        <w:lastRenderedPageBreak/>
         <w:drawing>
-          <wp:inline distT="0" distB="0" distL="0" distR="0" wp14:anchorId="3FAB9AB5" wp14:editId="447BD674">
-            <wp:extent cx="6122670" cy="2766060"/>
-            <wp:effectExtent l="0" t="0" r="0" b="0"/>
-            <wp:docPr id="22" name="Рисунок 22"/>
+          <wp:inline distT="0" distB="0" distL="0" distR="0" wp14:anchorId="5B16CBC8" wp14:editId="11327881">
+            <wp:extent cx="6122670" cy="2721610"/>
+            <wp:effectExtent l="0" t="0" r="0" b="2540"/>
+            <wp:docPr id="2" name="Рисунок 2"/>
             <wp:cNvGraphicFramePr>
               <a:graphicFrameLocks xmlns:a="http://schemas.openxmlformats.org/drawingml/2006/main" noChangeAspect="1"/>
             </wp:cNvGraphicFramePr>
@@ -7146,7 +7228,7 @@
                   <pic:spPr>
                     <a:xfrm>
                       <a:off x="0" y="0"/>
-                      <a:ext cx="6122670" cy="2766060"/>
+                      <a:ext cx="6122670" cy="2721610"/>
                     </a:xfrm>
                     <a:prstGeom prst="rect">
                       <a:avLst/>
@@ -7247,13 +7329,296 @@
       <w:pPr>
         <w:pStyle w:val="a3"/>
         <w:spacing w:line="360" w:lineRule="auto"/>
+        <w:ind w:firstLine="709"/>
         <w:jc w:val="both"/>
         <w:rPr>
+          <w:sz w:val="24"/>
+          <w:szCs w:val="24"/>
+        </w:rPr>
+      </w:pPr>
+      <w:r>
+        <w:rPr>
+          <w:sz w:val="24"/>
+          <w:szCs w:val="24"/>
+        </w:rPr>
+        <w:t>На рисунках 6-7 показан запрос размеров матрицы для расширенного задания.</w:t>
+      </w:r>
+    </w:p>
+    <w:p>
+      <w:pPr>
+        <w:pStyle w:val="a3"/>
+        <w:keepNext/>
+        <w:spacing w:line="360" w:lineRule="auto"/>
+        <w:jc w:val="center"/>
+        <w:rPr>
+          <w:sz w:val="40"/>
+          <w:szCs w:val="40"/>
+        </w:rPr>
+      </w:pPr>
+      <w:r>
+        <w:rPr>
+          <w:sz w:val="36"/>
+          <w:szCs w:val="36"/>
+        </w:rPr>
+        <w:drawing>
+          <wp:inline distT="0" distB="0" distL="0" distR="0" wp14:anchorId="3AFA0ACA" wp14:editId="7963DAAB">
+            <wp:extent cx="6122670" cy="2743835"/>
+            <wp:effectExtent l="0" t="0" r="0" b="0"/>
+            <wp:docPr id="3" name="Рисунок 3"/>
+            <wp:cNvGraphicFramePr>
+              <a:graphicFrameLocks xmlns:a="http://schemas.openxmlformats.org/drawingml/2006/main" noChangeAspect="1"/>
+            </wp:cNvGraphicFramePr>
+            <a:graphic xmlns:a="http://schemas.openxmlformats.org/drawingml/2006/main">
+              <a:graphicData uri="http://schemas.openxmlformats.org/drawingml/2006/picture">
+                <pic:pic xmlns:pic="http://schemas.openxmlformats.org/drawingml/2006/picture">
+                  <pic:nvPicPr>
+                    <pic:cNvPr id="1" name=""/>
+                    <pic:cNvPicPr/>
+                  </pic:nvPicPr>
+                  <pic:blipFill>
+                    <a:blip r:embed="rId12"/>
+                    <a:stretch>
+                      <a:fillRect/>
+                    </a:stretch>
+                  </pic:blipFill>
+                  <pic:spPr>
+                    <a:xfrm>
+                      <a:off x="0" y="0"/>
+                      <a:ext cx="6122670" cy="2743835"/>
+                    </a:xfrm>
+                    <a:prstGeom prst="rect">
+                      <a:avLst/>
+                    </a:prstGeom>
+                  </pic:spPr>
+                </pic:pic>
+              </a:graphicData>
+            </a:graphic>
+          </wp:inline>
+        </w:drawing>
+      </w:r>
+    </w:p>
+    <w:p>
+      <w:pPr>
+        <w:pStyle w:val="aff"/>
+        <w:jc w:val="center"/>
+        <w:rPr>
+          <w:i w:val="0"/>
+          <w:iCs w:val="0"/>
+          <w:color w:val="auto"/>
+          <w:sz w:val="36"/>
+          <w:szCs w:val="36"/>
+        </w:rPr>
+      </w:pPr>
+      <w:r>
+        <w:rPr>
+          <w:i w:val="0"/>
+          <w:iCs w:val="0"/>
+          <w:color w:val="auto"/>
+          <w:sz w:val="24"/>
+          <w:szCs w:val="24"/>
+        </w:rPr>
+        <w:t xml:space="preserve">Рисунок </w:t>
+      </w:r>
+      <w:r>
+        <w:rPr>
+          <w:i w:val="0"/>
+          <w:iCs w:val="0"/>
+          <w:color w:val="auto"/>
+          <w:sz w:val="24"/>
+          <w:szCs w:val="24"/>
+        </w:rPr>
+        <w:fldChar w:fldCharType="begin"/>
+      </w:r>
+      <w:r>
+        <w:rPr>
+          <w:i w:val="0"/>
+          <w:iCs w:val="0"/>
+          <w:color w:val="auto"/>
+          <w:sz w:val="24"/>
+          <w:szCs w:val="24"/>
+        </w:rPr>
+        <w:instrText xml:space="preserve"> SEQ Рисунок \* ARABIC </w:instrText>
+      </w:r>
+      <w:r>
+        <w:rPr>
+          <w:i w:val="0"/>
+          <w:iCs w:val="0"/>
+          <w:color w:val="auto"/>
+          <w:sz w:val="24"/>
+          <w:szCs w:val="24"/>
+        </w:rPr>
+        <w:fldChar w:fldCharType="separate"/>
+      </w:r>
+      <w:r>
+        <w:rPr>
+          <w:i w:val="0"/>
+          <w:iCs w:val="0"/>
+          <w:noProof/>
+          <w:color w:val="auto"/>
+          <w:sz w:val="24"/>
+          <w:szCs w:val="24"/>
+        </w:rPr>
+        <w:t>6</w:t>
+      </w:r>
+      <w:r>
+        <w:rPr>
+          <w:i w:val="0"/>
+          <w:iCs w:val="0"/>
+          <w:color w:val="auto"/>
+          <w:sz w:val="24"/>
+          <w:szCs w:val="24"/>
+        </w:rPr>
+        <w:fldChar w:fldCharType="end"/>
+      </w:r>
+      <w:r>
+        <w:rPr>
+          <w:i w:val="0"/>
+          <w:iCs w:val="0"/>
+          <w:color w:val="auto"/>
+          <w:sz w:val="24"/>
+          <w:szCs w:val="24"/>
+        </w:rPr>
+        <w:t xml:space="preserve"> – запрос количества строк</w:t>
+      </w:r>
+    </w:p>
+    <w:p>
+      <w:pPr>
+        <w:pStyle w:val="a3"/>
+        <w:keepNext/>
+        <w:spacing w:line="360" w:lineRule="auto"/>
+        <w:jc w:val="center"/>
+        <w:rPr>
+          <w:sz w:val="40"/>
+          <w:szCs w:val="40"/>
+        </w:rPr>
+      </w:pPr>
+      <w:r>
+        <w:rPr>
+          <w:sz w:val="36"/>
+          <w:szCs w:val="36"/>
+        </w:rPr>
+        <w:lastRenderedPageBreak/>
+        <w:drawing>
+          <wp:inline distT="0" distB="0" distL="0" distR="0" wp14:anchorId="05679EDA" wp14:editId="06C7C7B8">
+            <wp:extent cx="6122670" cy="2759710"/>
+            <wp:effectExtent l="0" t="0" r="0" b="2540"/>
+            <wp:docPr id="4" name="Рисунок 4"/>
+            <wp:cNvGraphicFramePr>
+              <a:graphicFrameLocks xmlns:a="http://schemas.openxmlformats.org/drawingml/2006/main" noChangeAspect="1"/>
+            </wp:cNvGraphicFramePr>
+            <a:graphic xmlns:a="http://schemas.openxmlformats.org/drawingml/2006/main">
+              <a:graphicData uri="http://schemas.openxmlformats.org/drawingml/2006/picture">
+                <pic:pic xmlns:pic="http://schemas.openxmlformats.org/drawingml/2006/picture">
+                  <pic:nvPicPr>
+                    <pic:cNvPr id="1" name=""/>
+                    <pic:cNvPicPr/>
+                  </pic:nvPicPr>
+                  <pic:blipFill>
+                    <a:blip r:embed="rId13"/>
+                    <a:stretch>
+                      <a:fillRect/>
+                    </a:stretch>
+                  </pic:blipFill>
+                  <pic:spPr>
+                    <a:xfrm>
+                      <a:off x="0" y="0"/>
+                      <a:ext cx="6122670" cy="2759710"/>
+                    </a:xfrm>
+                    <a:prstGeom prst="rect">
+                      <a:avLst/>
+                    </a:prstGeom>
+                  </pic:spPr>
+                </pic:pic>
+              </a:graphicData>
+            </a:graphic>
+          </wp:inline>
+        </w:drawing>
+      </w:r>
+    </w:p>
+    <w:p>
+      <w:pPr>
+        <w:pStyle w:val="aff"/>
+        <w:jc w:val="center"/>
+        <w:rPr>
+          <w:i w:val="0"/>
+          <w:iCs w:val="0"/>
           <w:vanish/>
+          <w:color w:val="auto"/>
+          <w:sz w:val="36"/>
+          <w:szCs w:val="36"/>
+        </w:rPr>
+      </w:pPr>
+      <w:r>
+        <w:rPr>
+          <w:i w:val="0"/>
+          <w:iCs w:val="0"/>
+          <w:color w:val="auto"/>
           <w:sz w:val="24"/>
           <w:szCs w:val="24"/>
         </w:rPr>
-      </w:pPr>
+        <w:t xml:space="preserve">Рисунок </w:t>
+      </w:r>
+      <w:r>
+        <w:rPr>
+          <w:i w:val="0"/>
+          <w:iCs w:val="0"/>
+          <w:color w:val="auto"/>
+          <w:sz w:val="24"/>
+          <w:szCs w:val="24"/>
+        </w:rPr>
+        <w:fldChar w:fldCharType="begin"/>
+      </w:r>
+      <w:r>
+        <w:rPr>
+          <w:i w:val="0"/>
+          <w:iCs w:val="0"/>
+          <w:color w:val="auto"/>
+          <w:sz w:val="24"/>
+          <w:szCs w:val="24"/>
+        </w:rPr>
+        <w:instrText xml:space="preserve"> SEQ Рисунок \* ARABIC </w:instrText>
+      </w:r>
+      <w:r>
+        <w:rPr>
+          <w:i w:val="0"/>
+          <w:iCs w:val="0"/>
+          <w:color w:val="auto"/>
+          <w:sz w:val="24"/>
+          <w:szCs w:val="24"/>
+        </w:rPr>
+        <w:fldChar w:fldCharType="separate"/>
+      </w:r>
+      <w:r>
+        <w:rPr>
+          <w:i w:val="0"/>
+          <w:iCs w:val="0"/>
+          <w:noProof/>
+          <w:color w:val="auto"/>
+          <w:sz w:val="24"/>
+          <w:szCs w:val="24"/>
+        </w:rPr>
+        <w:t>7</w:t>
+      </w:r>
+      <w:r>
+        <w:rPr>
+          <w:i w:val="0"/>
+          <w:iCs w:val="0"/>
+          <w:color w:val="auto"/>
+          <w:sz w:val="24"/>
+          <w:szCs w:val="24"/>
+        </w:rPr>
+        <w:fldChar w:fldCharType="end"/>
+      </w:r>
+      <w:r>
+        <w:rPr>
+          <w:i w:val="0"/>
+          <w:iCs w:val="0"/>
+          <w:color w:val="auto"/>
+          <w:sz w:val="24"/>
+          <w:szCs w:val="24"/>
+        </w:rPr>
+        <w:t xml:space="preserve"> – запрос количества столбцов</w:t>
+      </w:r>
     </w:p>
     <w:p>
       <w:pPr>
@@ -7764,7 +8129,7 @@
           <w:rFonts w:ascii="Courier New" w:hAnsi="Courier New" w:cs="Courier New"/>
           <w:sz w:val="20"/>
           <w:szCs w:val="20"/>
-          <w:lang w:val="en-US" w:eastAsia="ru-RU"/>
+          <w:lang w:eastAsia="ru-RU"/>
         </w:rPr>
       </w:pPr>
       <w:r>
@@ -7783,9 +8148,27 @@
           <w:rFonts w:ascii="Courier New" w:hAnsi="Courier New" w:cs="Courier New"/>
           <w:sz w:val="20"/>
           <w:szCs w:val="20"/>
-          <w:lang w:val="en-US" w:eastAsia="ru-RU"/>
-        </w:rPr>
-        <w:t xml:space="preserve"> rows = </w:t>
+          <w:lang w:eastAsia="ru-RU"/>
+        </w:rPr>
+        <w:t xml:space="preserve"> </w:t>
+      </w:r>
+      <w:r>
+        <w:rPr>
+          <w:rFonts w:ascii="Courier New" w:hAnsi="Courier New" w:cs="Courier New"/>
+          <w:sz w:val="20"/>
+          <w:szCs w:val="20"/>
+          <w:lang w:val="en-US" w:eastAsia="ru-RU"/>
+        </w:rPr>
+        <w:t>rows</w:t>
+      </w:r>
+      <w:r>
+        <w:rPr>
+          <w:rFonts w:ascii="Courier New" w:hAnsi="Courier New" w:cs="Courier New"/>
+          <w:sz w:val="20"/>
+          <w:szCs w:val="20"/>
+          <w:lang w:eastAsia="ru-RU"/>
+        </w:rPr>
+        <w:t xml:space="preserve"> = </w:t>
       </w:r>
       <w:proofErr w:type="spellStart"/>
       <w:proofErr w:type="gramStart"/>
@@ -7804,7 +8187,7 @@
           <w:rFonts w:ascii="Courier New" w:hAnsi="Courier New" w:cs="Courier New"/>
           <w:sz w:val="20"/>
           <w:szCs w:val="20"/>
-          <w:lang w:val="en-US" w:eastAsia="ru-RU"/>
+          <w:lang w:eastAsia="ru-RU"/>
         </w:rPr>
         <w:t>(</w:t>
       </w:r>
@@ -7816,7 +8199,16 @@
           <w:szCs w:val="20"/>
           <w:lang w:val="en-US" w:eastAsia="ru-RU"/>
         </w:rPr>
-        <w:t>prompt(</w:t>
+        <w:t>prompt</w:t>
+      </w:r>
+      <w:r>
+        <w:rPr>
+          <w:rFonts w:ascii="Courier New" w:hAnsi="Courier New" w:cs="Courier New"/>
+          <w:sz w:val="20"/>
+          <w:szCs w:val="20"/>
+          <w:lang w:eastAsia="ru-RU"/>
+        </w:rPr>
+        <w:t>(</w:t>
       </w:r>
       <w:r>
         <w:rPr>
@@ -7825,7 +8217,7 @@
           <w:iCs/>
           <w:sz w:val="20"/>
           <w:szCs w:val="20"/>
-          <w:lang w:val="en-US" w:eastAsia="ru-RU"/>
+          <w:lang w:eastAsia="ru-RU"/>
         </w:rPr>
         <w:t>"</w:t>
       </w:r>
@@ -7847,7 +8239,7 @@
           <w:iCs/>
           <w:sz w:val="20"/>
           <w:szCs w:val="20"/>
-          <w:lang w:val="en-US" w:eastAsia="ru-RU"/>
+          <w:lang w:eastAsia="ru-RU"/>
         </w:rPr>
         <w:t xml:space="preserve"> </w:t>
       </w:r>
@@ -7869,7 +8261,7 @@
           <w:iCs/>
           <w:sz w:val="20"/>
           <w:szCs w:val="20"/>
-          <w:lang w:val="en-US" w:eastAsia="ru-RU"/>
+          <w:lang w:eastAsia="ru-RU"/>
         </w:rPr>
         <w:t xml:space="preserve"> </w:t>
       </w:r>
@@ -7891,7 +8283,7 @@
           <w:iCs/>
           <w:sz w:val="20"/>
           <w:szCs w:val="20"/>
-          <w:lang w:val="en-US" w:eastAsia="ru-RU"/>
+          <w:lang w:eastAsia="ru-RU"/>
         </w:rPr>
         <w:t>:"</w:t>
       </w:r>
@@ -7900,7 +8292,7 @@
           <w:rFonts w:ascii="Courier New" w:hAnsi="Courier New" w:cs="Courier New"/>
           <w:sz w:val="20"/>
           <w:szCs w:val="20"/>
-          <w:lang w:val="en-US" w:eastAsia="ru-RU"/>
+          <w:lang w:eastAsia="ru-RU"/>
         </w:rPr>
         <w:t>));</w:t>
       </w:r>
@@ -8146,7 +8538,6 @@
           <w:szCs w:val="20"/>
           <w:lang w:val="en-US" w:eastAsia="ru-RU"/>
         </w:rPr>
-        <w:lastRenderedPageBreak/>
         <w:t>if</w:t>
       </w:r>
       <w:r>
@@ -8701,9 +9092,10 @@
           <w:rFonts w:ascii="Courier New" w:hAnsi="Courier New" w:cs="Courier New"/>
           <w:sz w:val="20"/>
           <w:szCs w:val="20"/>
-          <w:lang w:val="en-US" w:eastAsia="ru-RU"/>
-        </w:rPr>
-      </w:pPr>
+          <w:lang w:eastAsia="ru-RU"/>
+        </w:rPr>
+      </w:pPr>
+      <w:proofErr w:type="spellStart"/>
       <w:r>
         <w:rPr>
           <w:rFonts w:ascii="Courier New" w:hAnsi="Courier New" w:cs="Courier New"/>
@@ -8711,18 +9103,39 @@
           <w:bCs/>
           <w:sz w:val="20"/>
           <w:szCs w:val="20"/>
-          <w:lang w:val="en-US" w:eastAsia="ru-RU"/>
+          <w:lang w:eastAsia="ru-RU"/>
         </w:rPr>
         <w:t>var</w:t>
       </w:r>
-      <w:r>
-        <w:rPr>
-          <w:rFonts w:ascii="Courier New" w:hAnsi="Courier New" w:cs="Courier New"/>
-          <w:sz w:val="20"/>
-          <w:szCs w:val="20"/>
-          <w:lang w:val="en-US" w:eastAsia="ru-RU"/>
-        </w:rPr>
-        <w:t xml:space="preserve"> canvas = </w:t>
+      <w:proofErr w:type="spellEnd"/>
+      <w:r>
+        <w:rPr>
+          <w:rFonts w:ascii="Courier New" w:hAnsi="Courier New" w:cs="Courier New"/>
+          <w:sz w:val="20"/>
+          <w:szCs w:val="20"/>
+          <w:lang w:eastAsia="ru-RU"/>
+        </w:rPr>
+        <w:t xml:space="preserve"> </w:t>
+      </w:r>
+      <w:proofErr w:type="spellStart"/>
+      <w:r>
+        <w:rPr>
+          <w:rFonts w:ascii="Courier New" w:hAnsi="Courier New" w:cs="Courier New"/>
+          <w:sz w:val="20"/>
+          <w:szCs w:val="20"/>
+          <w:lang w:eastAsia="ru-RU"/>
+        </w:rPr>
+        <w:t>canvas</w:t>
+      </w:r>
+      <w:proofErr w:type="spellEnd"/>
+      <w:r>
+        <w:rPr>
+          <w:rFonts w:ascii="Courier New" w:hAnsi="Courier New" w:cs="Courier New"/>
+          <w:sz w:val="20"/>
+          <w:szCs w:val="20"/>
+          <w:lang w:eastAsia="ru-RU"/>
+        </w:rPr>
+        <w:t xml:space="preserve"> = </w:t>
       </w:r>
       <w:proofErr w:type="spellStart"/>
       <w:proofErr w:type="gramStart"/>
@@ -8731,7 +9144,7 @@
           <w:rFonts w:ascii="Courier New" w:hAnsi="Courier New" w:cs="Courier New"/>
           <w:sz w:val="20"/>
           <w:szCs w:val="20"/>
-          <w:lang w:val="en-US" w:eastAsia="ru-RU"/>
+          <w:lang w:eastAsia="ru-RU"/>
         </w:rPr>
         <w:t>document.getElementById</w:t>
       </w:r>
@@ -8742,7 +9155,7 @@
           <w:rFonts w:ascii="Courier New" w:hAnsi="Courier New" w:cs="Courier New"/>
           <w:sz w:val="20"/>
           <w:szCs w:val="20"/>
-          <w:lang w:val="en-US" w:eastAsia="ru-RU"/>
+          <w:lang w:eastAsia="ru-RU"/>
         </w:rPr>
         <w:t>(</w:t>
       </w:r>
@@ -8753,7 +9166,7 @@
           <w:iCs/>
           <w:sz w:val="20"/>
           <w:szCs w:val="20"/>
-          <w:lang w:val="en-US" w:eastAsia="ru-RU"/>
+          <w:lang w:eastAsia="ru-RU"/>
         </w:rPr>
         <w:t>"</w:t>
       </w:r>
@@ -8765,7 +9178,7 @@
           <w:iCs/>
           <w:sz w:val="20"/>
           <w:szCs w:val="20"/>
-          <w:lang w:val="en-US" w:eastAsia="ru-RU"/>
+          <w:lang w:eastAsia="ru-RU"/>
         </w:rPr>
         <w:t>drawingCanvas</w:t>
       </w:r>
@@ -8777,7 +9190,7 @@
           <w:iCs/>
           <w:sz w:val="20"/>
           <w:szCs w:val="20"/>
-          <w:lang w:val="en-US" w:eastAsia="ru-RU"/>
+          <w:lang w:eastAsia="ru-RU"/>
         </w:rPr>
         <w:t>"</w:t>
       </w:r>
@@ -8786,7 +9199,7 @@
           <w:rFonts w:ascii="Courier New" w:hAnsi="Courier New" w:cs="Courier New"/>
           <w:sz w:val="20"/>
           <w:szCs w:val="20"/>
-          <w:lang w:val="en-US" w:eastAsia="ru-RU"/>
+          <w:lang w:eastAsia="ru-RU"/>
         </w:rPr>
         <w:t>);</w:t>
       </w:r>
@@ -8936,15 +9349,6 @@
           <w:lang w:val="en-US" w:eastAsia="ru-RU"/>
         </w:rPr>
       </w:pPr>
-      <w:r>
-        <w:rPr>
-          <w:rFonts w:ascii="Courier New" w:hAnsi="Courier New" w:cs="Courier New"/>
-          <w:sz w:val="20"/>
-          <w:szCs w:val="20"/>
-          <w:lang w:val="en-US" w:eastAsia="ru-RU"/>
-        </w:rPr>
-        <w:t xml:space="preserve">    </w:t>
-      </w:r>
     </w:p>
     <w:p>
       <w:pPr>
@@ -9155,6 +9559,46 @@
           <w:lang w:val="en-US" w:eastAsia="ru-RU"/>
         </w:rPr>
       </w:pPr>
+      <w:r>
+        <w:rPr>
+          <w:rFonts w:ascii="Courier New" w:hAnsi="Courier New" w:cs="Courier New"/>
+          <w:b/>
+          <w:bCs/>
+          <w:sz w:val="20"/>
+          <w:szCs w:val="20"/>
+          <w:lang w:val="en-US" w:eastAsia="ru-RU"/>
+        </w:rPr>
+        <w:t>const</w:t>
+      </w:r>
+      <w:r>
+        <w:rPr>
+          <w:rFonts w:ascii="Courier New" w:hAnsi="Courier New" w:cs="Courier New"/>
+          <w:sz w:val="20"/>
+          <w:szCs w:val="20"/>
+          <w:lang w:val="en-US" w:eastAsia="ru-RU"/>
+        </w:rPr>
+        <w:t xml:space="preserve"> blue = </w:t>
+      </w:r>
+      <w:r>
+        <w:rPr>
+          <w:rFonts w:ascii="Courier New" w:hAnsi="Courier New" w:cs="Courier New"/>
+          <w:i/>
+          <w:iCs/>
+          <w:sz w:val="20"/>
+          <w:szCs w:val="20"/>
+          <w:lang w:val="en-US" w:eastAsia="ru-RU"/>
+        </w:rPr>
+        <w:t>"#0074D9"</w:t>
+      </w:r>
+      <w:r>
+        <w:rPr>
+          <w:rFonts w:ascii="Courier New" w:hAnsi="Courier New" w:cs="Courier New"/>
+          <w:sz w:val="20"/>
+          <w:szCs w:val="20"/>
+          <w:lang w:val="en-US" w:eastAsia="ru-RU"/>
+        </w:rPr>
+        <w:t>;</w:t>
+      </w:r>
     </w:p>
     <w:p>
       <w:pPr>
@@ -9205,7 +9649,7 @@
           <w:szCs w:val="20"/>
           <w:lang w:val="en-US" w:eastAsia="ru-RU"/>
         </w:rPr>
-        <w:t xml:space="preserve"> blue = </w:t>
+        <w:t xml:space="preserve"> green = </w:t>
       </w:r>
       <w:r>
         <w:rPr>
@@ -9216,7 +9660,7 @@
           <w:szCs w:val="20"/>
           <w:lang w:val="en-US" w:eastAsia="ru-RU"/>
         </w:rPr>
-        <w:t>"#0074D9"</w:t>
+        <w:t>"#2ECC40"</w:t>
       </w:r>
       <w:r>
         <w:rPr>
@@ -9259,46 +9703,6 @@
           <w:lang w:val="en-US" w:eastAsia="ru-RU"/>
         </w:rPr>
       </w:pPr>
-      <w:r>
-        <w:rPr>
-          <w:rFonts w:ascii="Courier New" w:hAnsi="Courier New" w:cs="Courier New"/>
-          <w:b/>
-          <w:bCs/>
-          <w:sz w:val="20"/>
-          <w:szCs w:val="20"/>
-          <w:lang w:val="en-US" w:eastAsia="ru-RU"/>
-        </w:rPr>
-        <w:t>const</w:t>
-      </w:r>
-      <w:r>
-        <w:rPr>
-          <w:rFonts w:ascii="Courier New" w:hAnsi="Courier New" w:cs="Courier New"/>
-          <w:sz w:val="20"/>
-          <w:szCs w:val="20"/>
-          <w:lang w:val="en-US" w:eastAsia="ru-RU"/>
-        </w:rPr>
-        <w:t xml:space="preserve"> green = </w:t>
-      </w:r>
-      <w:r>
-        <w:rPr>
-          <w:rFonts w:ascii="Courier New" w:hAnsi="Courier New" w:cs="Courier New"/>
-          <w:i/>
-          <w:iCs/>
-          <w:sz w:val="20"/>
-          <w:szCs w:val="20"/>
-          <w:lang w:val="en-US" w:eastAsia="ru-RU"/>
-        </w:rPr>
-        <w:t>"#2ECC40"</w:t>
-      </w:r>
-      <w:r>
-        <w:rPr>
-          <w:rFonts w:ascii="Courier New" w:hAnsi="Courier New" w:cs="Courier New"/>
-          <w:sz w:val="20"/>
-          <w:szCs w:val="20"/>
-          <w:lang w:val="en-US" w:eastAsia="ru-RU"/>
-        </w:rPr>
-        <w:t>;</w:t>
-      </w:r>
     </w:p>
     <w:p>
       <w:pPr>
@@ -9331,6 +9735,57 @@
           <w:lang w:val="en-US" w:eastAsia="ru-RU"/>
         </w:rPr>
       </w:pPr>
+      <w:r>
+        <w:rPr>
+          <w:rFonts w:ascii="Courier New" w:hAnsi="Courier New" w:cs="Courier New"/>
+          <w:b/>
+          <w:bCs/>
+          <w:sz w:val="20"/>
+          <w:szCs w:val="20"/>
+          <w:lang w:val="en-US" w:eastAsia="ru-RU"/>
+        </w:rPr>
+        <w:t>function</w:t>
+      </w:r>
+      <w:r>
+        <w:rPr>
+          <w:rFonts w:ascii="Courier New" w:hAnsi="Courier New" w:cs="Courier New"/>
+          <w:sz w:val="20"/>
+          <w:szCs w:val="20"/>
+          <w:lang w:val="en-US" w:eastAsia="ru-RU"/>
+        </w:rPr>
+        <w:t xml:space="preserve"> </w:t>
+      </w:r>
+      <w:proofErr w:type="spellStart"/>
+      <w:proofErr w:type="gramStart"/>
+      <w:r>
+        <w:rPr>
+          <w:rFonts w:ascii="Courier New" w:hAnsi="Courier New" w:cs="Courier New"/>
+          <w:sz w:val="20"/>
+          <w:szCs w:val="20"/>
+          <w:lang w:val="en-US" w:eastAsia="ru-RU"/>
+        </w:rPr>
+        <w:t>generatePattern</w:t>
+      </w:r>
+      <w:proofErr w:type="spellEnd"/>
+      <w:r>
+        <w:rPr>
+          <w:rFonts w:ascii="Courier New" w:hAnsi="Courier New" w:cs="Courier New"/>
+          <w:sz w:val="20"/>
+          <w:szCs w:val="20"/>
+          <w:lang w:val="en-US" w:eastAsia="ru-RU"/>
+        </w:rPr>
+        <w:t>(</w:t>
+      </w:r>
+      <w:proofErr w:type="gramEnd"/>
+      <w:r>
+        <w:rPr>
+          <w:rFonts w:ascii="Courier New" w:hAnsi="Courier New" w:cs="Courier New"/>
+          <w:sz w:val="20"/>
+          <w:szCs w:val="20"/>
+          <w:lang w:val="en-US" w:eastAsia="ru-RU"/>
+        </w:rPr>
+        <w:t>rows, cols) {</w:t>
+      </w:r>
     </w:p>
     <w:p>
       <w:pPr>
@@ -9366,6 +9821,15 @@
       <w:r>
         <w:rPr>
           <w:rFonts w:ascii="Courier New" w:hAnsi="Courier New" w:cs="Courier New"/>
+          <w:sz w:val="20"/>
+          <w:szCs w:val="20"/>
+          <w:lang w:val="en-US" w:eastAsia="ru-RU"/>
+        </w:rPr>
+        <w:t xml:space="preserve">    </w:t>
+      </w:r>
+      <w:r>
+        <w:rPr>
+          <w:rFonts w:ascii="Courier New" w:hAnsi="Courier New" w:cs="Courier New"/>
           <w:b/>
           <w:bCs/>
           <w:sz w:val="20"/>
@@ -9381,7 +9845,7 @@
           <w:szCs w:val="20"/>
           <w:lang w:val="en-US" w:eastAsia="ru-RU"/>
         </w:rPr>
-        <w:t xml:space="preserve"> pattern = [</w:t>
+        <w:t xml:space="preserve"> pattern = [];</w:t>
       </w:r>
     </w:p>
     <w:p>
@@ -9422,7 +9886,107 @@
           <w:szCs w:val="20"/>
           <w:lang w:val="en-US" w:eastAsia="ru-RU"/>
         </w:rPr>
-        <w:t xml:space="preserve">    [1, 0, 1, 0, 1, 0, 1, 0, 1, 0],</w:t>
+        <w:t xml:space="preserve">    </w:t>
+      </w:r>
+      <w:r>
+        <w:rPr>
+          <w:rFonts w:ascii="Courier New" w:hAnsi="Courier New" w:cs="Courier New"/>
+          <w:b/>
+          <w:bCs/>
+          <w:sz w:val="20"/>
+          <w:szCs w:val="20"/>
+          <w:lang w:val="en-US" w:eastAsia="ru-RU"/>
+        </w:rPr>
+        <w:t>for</w:t>
+      </w:r>
+      <w:r>
+        <w:rPr>
+          <w:rFonts w:ascii="Courier New" w:hAnsi="Courier New" w:cs="Courier New"/>
+          <w:sz w:val="20"/>
+          <w:szCs w:val="20"/>
+          <w:lang w:val="en-US" w:eastAsia="ru-RU"/>
+        </w:rPr>
+        <w:t xml:space="preserve"> (</w:t>
+      </w:r>
+      <w:r>
+        <w:rPr>
+          <w:rFonts w:ascii="Courier New" w:hAnsi="Courier New" w:cs="Courier New"/>
+          <w:b/>
+          <w:bCs/>
+          <w:sz w:val="20"/>
+          <w:szCs w:val="20"/>
+          <w:lang w:val="en-US" w:eastAsia="ru-RU"/>
+        </w:rPr>
+        <w:t>let</w:t>
+      </w:r>
+      <w:r>
+        <w:rPr>
+          <w:rFonts w:ascii="Courier New" w:hAnsi="Courier New" w:cs="Courier New"/>
+          <w:sz w:val="20"/>
+          <w:szCs w:val="20"/>
+          <w:lang w:val="en-US" w:eastAsia="ru-RU"/>
+        </w:rPr>
+        <w:t xml:space="preserve"> </w:t>
+      </w:r>
+      <w:proofErr w:type="spellStart"/>
+      <w:r>
+        <w:rPr>
+          <w:rFonts w:ascii="Courier New" w:hAnsi="Courier New" w:cs="Courier New"/>
+          <w:sz w:val="20"/>
+          <w:szCs w:val="20"/>
+          <w:lang w:val="en-US" w:eastAsia="ru-RU"/>
+        </w:rPr>
+        <w:t>i</w:t>
+      </w:r>
+      <w:proofErr w:type="spellEnd"/>
+      <w:r>
+        <w:rPr>
+          <w:rFonts w:ascii="Courier New" w:hAnsi="Courier New" w:cs="Courier New"/>
+          <w:sz w:val="20"/>
+          <w:szCs w:val="20"/>
+          <w:lang w:val="en-US" w:eastAsia="ru-RU"/>
+        </w:rPr>
+        <w:t xml:space="preserve"> = 0; </w:t>
+      </w:r>
+      <w:proofErr w:type="spellStart"/>
+      <w:r>
+        <w:rPr>
+          <w:rFonts w:ascii="Courier New" w:hAnsi="Courier New" w:cs="Courier New"/>
+          <w:sz w:val="20"/>
+          <w:szCs w:val="20"/>
+          <w:lang w:val="en-US" w:eastAsia="ru-RU"/>
+        </w:rPr>
+        <w:t>i</w:t>
+      </w:r>
+      <w:proofErr w:type="spellEnd"/>
+      <w:r>
+        <w:rPr>
+          <w:rFonts w:ascii="Courier New" w:hAnsi="Courier New" w:cs="Courier New"/>
+          <w:sz w:val="20"/>
+          <w:szCs w:val="20"/>
+          <w:lang w:val="en-US" w:eastAsia="ru-RU"/>
+        </w:rPr>
+        <w:t xml:space="preserve"> &lt; rows; </w:t>
+      </w:r>
+      <w:proofErr w:type="spellStart"/>
+      <w:r>
+        <w:rPr>
+          <w:rFonts w:ascii="Courier New" w:hAnsi="Courier New" w:cs="Courier New"/>
+          <w:sz w:val="20"/>
+          <w:szCs w:val="20"/>
+          <w:lang w:val="en-US" w:eastAsia="ru-RU"/>
+        </w:rPr>
+        <w:t>i</w:t>
+      </w:r>
+      <w:proofErr w:type="spellEnd"/>
+      <w:r>
+        <w:rPr>
+          <w:rFonts w:ascii="Courier New" w:hAnsi="Courier New" w:cs="Courier New"/>
+          <w:sz w:val="20"/>
+          <w:szCs w:val="20"/>
+          <w:lang w:val="en-US" w:eastAsia="ru-RU"/>
+        </w:rPr>
+        <w:t>++) {</w:t>
       </w:r>
     </w:p>
     <w:p>
@@ -9463,9 +10027,8 @@
           <w:szCs w:val="20"/>
           <w:lang w:val="en-US" w:eastAsia="ru-RU"/>
         </w:rPr>
-        <w:t xml:space="preserve">    [</w:t>
-      </w:r>
-      <w:proofErr w:type="spellStart"/>
+        <w:t xml:space="preserve">        </w:t>
+      </w:r>
       <w:r>
         <w:rPr>
           <w:rFonts w:ascii="Courier New" w:hAnsi="Courier New" w:cs="Courier New"/>
@@ -9475,105 +10038,16 @@
           <w:szCs w:val="20"/>
           <w:lang w:val="en-US" w:eastAsia="ru-RU"/>
         </w:rPr>
-        <w:t>NaN</w:t>
-      </w:r>
-      <w:proofErr w:type="spellEnd"/>
-      <w:r>
-        <w:rPr>
-          <w:rFonts w:ascii="Courier New" w:hAnsi="Courier New" w:cs="Courier New"/>
-          <w:sz w:val="20"/>
-          <w:szCs w:val="20"/>
-          <w:lang w:val="en-US" w:eastAsia="ru-RU"/>
-        </w:rPr>
-        <w:t xml:space="preserve">, </w:t>
-      </w:r>
-      <w:proofErr w:type="spellStart"/>
-      <w:r>
-        <w:rPr>
-          <w:rFonts w:ascii="Courier New" w:hAnsi="Courier New" w:cs="Courier New"/>
-          <w:b/>
-          <w:bCs/>
-          <w:sz w:val="20"/>
-          <w:szCs w:val="20"/>
-          <w:lang w:val="en-US" w:eastAsia="ru-RU"/>
-        </w:rPr>
-        <w:t>NaN</w:t>
-      </w:r>
-      <w:proofErr w:type="spellEnd"/>
-      <w:r>
-        <w:rPr>
-          <w:rFonts w:ascii="Courier New" w:hAnsi="Courier New" w:cs="Courier New"/>
-          <w:sz w:val="20"/>
-          <w:szCs w:val="20"/>
-          <w:lang w:val="en-US" w:eastAsia="ru-RU"/>
-        </w:rPr>
-        <w:t xml:space="preserve">, </w:t>
-      </w:r>
-      <w:proofErr w:type="spellStart"/>
-      <w:r>
-        <w:rPr>
-          <w:rFonts w:ascii="Courier New" w:hAnsi="Courier New" w:cs="Courier New"/>
-          <w:b/>
-          <w:bCs/>
-          <w:sz w:val="20"/>
-          <w:szCs w:val="20"/>
-          <w:lang w:val="en-US" w:eastAsia="ru-RU"/>
-        </w:rPr>
-        <w:t>NaN</w:t>
-      </w:r>
-      <w:proofErr w:type="spellEnd"/>
-      <w:r>
-        <w:rPr>
-          <w:rFonts w:ascii="Courier New" w:hAnsi="Courier New" w:cs="Courier New"/>
-          <w:sz w:val="20"/>
-          <w:szCs w:val="20"/>
-          <w:lang w:val="en-US" w:eastAsia="ru-RU"/>
-        </w:rPr>
-        <w:t xml:space="preserve">, </w:t>
-      </w:r>
-      <w:proofErr w:type="spellStart"/>
-      <w:r>
-        <w:rPr>
-          <w:rFonts w:ascii="Courier New" w:hAnsi="Courier New" w:cs="Courier New"/>
-          <w:b/>
-          <w:bCs/>
-          <w:sz w:val="20"/>
-          <w:szCs w:val="20"/>
-          <w:lang w:val="en-US" w:eastAsia="ru-RU"/>
-        </w:rPr>
-        <w:t>NaN</w:t>
-      </w:r>
-      <w:proofErr w:type="spellEnd"/>
-      <w:r>
-        <w:rPr>
-          <w:rFonts w:ascii="Courier New" w:hAnsi="Courier New" w:cs="Courier New"/>
-          <w:sz w:val="20"/>
-          <w:szCs w:val="20"/>
-          <w:lang w:val="en-US" w:eastAsia="ru-RU"/>
-        </w:rPr>
-        <w:t xml:space="preserve">, </w:t>
-      </w:r>
-      <w:proofErr w:type="spellStart"/>
-      <w:r>
-        <w:rPr>
-          <w:rFonts w:ascii="Courier New" w:hAnsi="Courier New" w:cs="Courier New"/>
-          <w:b/>
-          <w:bCs/>
-          <w:sz w:val="20"/>
-          <w:szCs w:val="20"/>
-          <w:lang w:val="en-US" w:eastAsia="ru-RU"/>
-        </w:rPr>
-        <w:t>NaN</w:t>
-      </w:r>
-      <w:proofErr w:type="spellEnd"/>
-      <w:r>
-        <w:rPr>
-          <w:rFonts w:ascii="Courier New" w:hAnsi="Courier New" w:cs="Courier New"/>
-          <w:sz w:val="20"/>
-          <w:szCs w:val="20"/>
-          <w:lang w:val="en-US" w:eastAsia="ru-RU"/>
-        </w:rPr>
-        <w:t>, 1, 0, 1, 0, 1],</w:t>
+        <w:t>const</w:t>
+      </w:r>
+      <w:r>
+        <w:rPr>
+          <w:rFonts w:ascii="Courier New" w:hAnsi="Courier New" w:cs="Courier New"/>
+          <w:sz w:val="20"/>
+          <w:szCs w:val="20"/>
+          <w:lang w:val="en-US" w:eastAsia="ru-RU"/>
+        </w:rPr>
+        <w:t xml:space="preserve"> row = [];</w:t>
       </w:r>
     </w:p>
     <w:p>
@@ -9614,7 +10088,67 @@
           <w:szCs w:val="20"/>
           <w:lang w:val="en-US" w:eastAsia="ru-RU"/>
         </w:rPr>
-        <w:t xml:space="preserve">    [1, 0, 1, 0, 1, 0, 1, 0, 1, 0],</w:t>
+        <w:t xml:space="preserve">        </w:t>
+      </w:r>
+      <w:r>
+        <w:rPr>
+          <w:rFonts w:ascii="Courier New" w:hAnsi="Courier New" w:cs="Courier New"/>
+          <w:b/>
+          <w:bCs/>
+          <w:sz w:val="20"/>
+          <w:szCs w:val="20"/>
+          <w:lang w:val="en-US" w:eastAsia="ru-RU"/>
+        </w:rPr>
+        <w:t>for</w:t>
+      </w:r>
+      <w:r>
+        <w:rPr>
+          <w:rFonts w:ascii="Courier New" w:hAnsi="Courier New" w:cs="Courier New"/>
+          <w:sz w:val="20"/>
+          <w:szCs w:val="20"/>
+          <w:lang w:val="en-US" w:eastAsia="ru-RU"/>
+        </w:rPr>
+        <w:t xml:space="preserve"> (</w:t>
+      </w:r>
+      <w:r>
+        <w:rPr>
+          <w:rFonts w:ascii="Courier New" w:hAnsi="Courier New" w:cs="Courier New"/>
+          <w:b/>
+          <w:bCs/>
+          <w:sz w:val="20"/>
+          <w:szCs w:val="20"/>
+          <w:lang w:val="en-US" w:eastAsia="ru-RU"/>
+        </w:rPr>
+        <w:t>let</w:t>
+      </w:r>
+      <w:r>
+        <w:rPr>
+          <w:rFonts w:ascii="Courier New" w:hAnsi="Courier New" w:cs="Courier New"/>
+          <w:sz w:val="20"/>
+          <w:szCs w:val="20"/>
+          <w:lang w:val="en-US" w:eastAsia="ru-RU"/>
+        </w:rPr>
+        <w:t xml:space="preserve"> j = 0; j &lt; cols; </w:t>
+      </w:r>
+      <w:proofErr w:type="spellStart"/>
+      <w:r>
+        <w:rPr>
+          <w:rFonts w:ascii="Courier New" w:hAnsi="Courier New" w:cs="Courier New"/>
+          <w:sz w:val="20"/>
+          <w:szCs w:val="20"/>
+          <w:lang w:val="en-US" w:eastAsia="ru-RU"/>
+        </w:rPr>
+        <w:t>j++</w:t>
+      </w:r>
+      <w:proofErr w:type="spellEnd"/>
+      <w:r>
+        <w:rPr>
+          <w:rFonts w:ascii="Courier New" w:hAnsi="Courier New" w:cs="Courier New"/>
+          <w:sz w:val="20"/>
+          <w:szCs w:val="20"/>
+          <w:lang w:val="en-US" w:eastAsia="ru-RU"/>
+        </w:rPr>
+        <w:t>) {</w:t>
       </w:r>
     </w:p>
     <w:p>
@@ -9655,9 +10189,9 @@
           <w:szCs w:val="20"/>
           <w:lang w:val="en-US" w:eastAsia="ru-RU"/>
         </w:rPr>
-        <w:t xml:space="preserve">    [</w:t>
-      </w:r>
-      <w:proofErr w:type="spellStart"/>
+        <w:lastRenderedPageBreak/>
+        <w:t xml:space="preserve">            </w:t>
+      </w:r>
       <w:r>
         <w:rPr>
           <w:rFonts w:ascii="Courier New" w:hAnsi="Courier New" w:cs="Courier New"/>
@@ -9667,7 +10201,26 @@
           <w:szCs w:val="20"/>
           <w:lang w:val="en-US" w:eastAsia="ru-RU"/>
         </w:rPr>
-        <w:t>NaN</w:t>
+        <w:t>if</w:t>
+      </w:r>
+      <w:r>
+        <w:rPr>
+          <w:rFonts w:ascii="Courier New" w:hAnsi="Courier New" w:cs="Courier New"/>
+          <w:sz w:val="20"/>
+          <w:szCs w:val="20"/>
+          <w:lang w:val="en-US" w:eastAsia="ru-RU"/>
+        </w:rPr>
+        <w:t xml:space="preserve"> (</w:t>
+      </w:r>
+      <w:proofErr w:type="spellStart"/>
+      <w:r>
+        <w:rPr>
+          <w:rFonts w:ascii="Courier New" w:hAnsi="Courier New" w:cs="Courier New"/>
+          <w:sz w:val="20"/>
+          <w:szCs w:val="20"/>
+          <w:lang w:val="en-US" w:eastAsia="ru-RU"/>
+        </w:rPr>
+        <w:t>i</w:t>
       </w:r>
       <w:proofErr w:type="spellEnd"/>
       <w:r>
@@ -9677,95 +10230,7 @@
           <w:szCs w:val="20"/>
           <w:lang w:val="en-US" w:eastAsia="ru-RU"/>
         </w:rPr>
-        <w:t xml:space="preserve">, </w:t>
-      </w:r>
-      <w:proofErr w:type="spellStart"/>
-      <w:r>
-        <w:rPr>
-          <w:rFonts w:ascii="Courier New" w:hAnsi="Courier New" w:cs="Courier New"/>
-          <w:b/>
-          <w:bCs/>
-          <w:sz w:val="20"/>
-          <w:szCs w:val="20"/>
-          <w:lang w:val="en-US" w:eastAsia="ru-RU"/>
-        </w:rPr>
-        <w:t>NaN</w:t>
-      </w:r>
-      <w:proofErr w:type="spellEnd"/>
-      <w:r>
-        <w:rPr>
-          <w:rFonts w:ascii="Courier New" w:hAnsi="Courier New" w:cs="Courier New"/>
-          <w:sz w:val="20"/>
-          <w:szCs w:val="20"/>
-          <w:lang w:val="en-US" w:eastAsia="ru-RU"/>
-        </w:rPr>
-        <w:t xml:space="preserve">, </w:t>
-      </w:r>
-      <w:proofErr w:type="spellStart"/>
-      <w:r>
-        <w:rPr>
-          <w:rFonts w:ascii="Courier New" w:hAnsi="Courier New" w:cs="Courier New"/>
-          <w:b/>
-          <w:bCs/>
-          <w:sz w:val="20"/>
-          <w:szCs w:val="20"/>
-          <w:lang w:val="en-US" w:eastAsia="ru-RU"/>
-        </w:rPr>
-        <w:t>NaN</w:t>
-      </w:r>
-      <w:proofErr w:type="spellEnd"/>
-      <w:r>
-        <w:rPr>
-          <w:rFonts w:ascii="Courier New" w:hAnsi="Courier New" w:cs="Courier New"/>
-          <w:sz w:val="20"/>
-          <w:szCs w:val="20"/>
-          <w:lang w:val="en-US" w:eastAsia="ru-RU"/>
-        </w:rPr>
-        <w:t xml:space="preserve">, </w:t>
-      </w:r>
-      <w:proofErr w:type="spellStart"/>
-      <w:r>
-        <w:rPr>
-          <w:rFonts w:ascii="Courier New" w:hAnsi="Courier New" w:cs="Courier New"/>
-          <w:b/>
-          <w:bCs/>
-          <w:sz w:val="20"/>
-          <w:szCs w:val="20"/>
-          <w:lang w:val="en-US" w:eastAsia="ru-RU"/>
-        </w:rPr>
-        <w:t>NaN</w:t>
-      </w:r>
-      <w:proofErr w:type="spellEnd"/>
-      <w:r>
-        <w:rPr>
-          <w:rFonts w:ascii="Courier New" w:hAnsi="Courier New" w:cs="Courier New"/>
-          <w:sz w:val="20"/>
-          <w:szCs w:val="20"/>
-          <w:lang w:val="en-US" w:eastAsia="ru-RU"/>
-        </w:rPr>
-        <w:t xml:space="preserve">, </w:t>
-      </w:r>
-      <w:proofErr w:type="spellStart"/>
-      <w:r>
-        <w:rPr>
-          <w:rFonts w:ascii="Courier New" w:hAnsi="Courier New" w:cs="Courier New"/>
-          <w:b/>
-          <w:bCs/>
-          <w:sz w:val="20"/>
-          <w:szCs w:val="20"/>
-          <w:lang w:val="en-US" w:eastAsia="ru-RU"/>
-        </w:rPr>
-        <w:t>NaN</w:t>
-      </w:r>
-      <w:proofErr w:type="spellEnd"/>
-      <w:r>
-        <w:rPr>
-          <w:rFonts w:ascii="Courier New" w:hAnsi="Courier New" w:cs="Courier New"/>
-          <w:sz w:val="20"/>
-          <w:szCs w:val="20"/>
-          <w:lang w:val="en-US" w:eastAsia="ru-RU"/>
-        </w:rPr>
-        <w:t>, 1, 0, 1, 0, 1],</w:t>
+        <w:t xml:space="preserve"> % 2 === 0) {</w:t>
       </w:r>
     </w:p>
     <w:p>
@@ -9806,7 +10271,29 @@
           <w:szCs w:val="20"/>
           <w:lang w:val="en-US" w:eastAsia="ru-RU"/>
         </w:rPr>
-        <w:t xml:space="preserve">    [1, 0, 1, 0, 1, 0, 1, 0, 1, 0],</w:t>
+        <w:t xml:space="preserve">                </w:t>
+      </w:r>
+      <w:proofErr w:type="spellStart"/>
+      <w:proofErr w:type="gramStart"/>
+      <w:r>
+        <w:rPr>
+          <w:rFonts w:ascii="Courier New" w:hAnsi="Courier New" w:cs="Courier New"/>
+          <w:sz w:val="20"/>
+          <w:szCs w:val="20"/>
+          <w:lang w:val="en-US" w:eastAsia="ru-RU"/>
+        </w:rPr>
+        <w:t>row.push</w:t>
+      </w:r>
+      <w:proofErr w:type="spellEnd"/>
+      <w:proofErr w:type="gramEnd"/>
+      <w:r>
+        <w:rPr>
+          <w:rFonts w:ascii="Courier New" w:hAnsi="Courier New" w:cs="Courier New"/>
+          <w:sz w:val="20"/>
+          <w:szCs w:val="20"/>
+          <w:lang w:val="en-US" w:eastAsia="ru-RU"/>
+        </w:rPr>
+        <w:t>(j % 2);</w:t>
       </w:r>
     </w:p>
     <w:p>
@@ -9847,9 +10334,8 @@
           <w:szCs w:val="20"/>
           <w:lang w:val="en-US" w:eastAsia="ru-RU"/>
         </w:rPr>
-        <w:t xml:space="preserve">    [</w:t>
-      </w:r>
-      <w:proofErr w:type="spellStart"/>
+        <w:t xml:space="preserve">            } </w:t>
+      </w:r>
       <w:r>
         <w:rPr>
           <w:rFonts w:ascii="Courier New" w:hAnsi="Courier New" w:cs="Courier New"/>
@@ -9859,105 +10345,16 @@
           <w:szCs w:val="20"/>
           <w:lang w:val="en-US" w:eastAsia="ru-RU"/>
         </w:rPr>
-        <w:t>NaN</w:t>
-      </w:r>
-      <w:proofErr w:type="spellEnd"/>
-      <w:r>
-        <w:rPr>
-          <w:rFonts w:ascii="Courier New" w:hAnsi="Courier New" w:cs="Courier New"/>
-          <w:sz w:val="20"/>
-          <w:szCs w:val="20"/>
-          <w:lang w:val="en-US" w:eastAsia="ru-RU"/>
-        </w:rPr>
-        <w:t xml:space="preserve">, </w:t>
-      </w:r>
-      <w:proofErr w:type="spellStart"/>
-      <w:r>
-        <w:rPr>
-          <w:rFonts w:ascii="Courier New" w:hAnsi="Courier New" w:cs="Courier New"/>
-          <w:b/>
-          <w:bCs/>
-          <w:sz w:val="20"/>
-          <w:szCs w:val="20"/>
-          <w:lang w:val="en-US" w:eastAsia="ru-RU"/>
-        </w:rPr>
-        <w:t>NaN</w:t>
-      </w:r>
-      <w:proofErr w:type="spellEnd"/>
-      <w:r>
-        <w:rPr>
-          <w:rFonts w:ascii="Courier New" w:hAnsi="Courier New" w:cs="Courier New"/>
-          <w:sz w:val="20"/>
-          <w:szCs w:val="20"/>
-          <w:lang w:val="en-US" w:eastAsia="ru-RU"/>
-        </w:rPr>
-        <w:t xml:space="preserve">, </w:t>
-      </w:r>
-      <w:proofErr w:type="spellStart"/>
-      <w:r>
-        <w:rPr>
-          <w:rFonts w:ascii="Courier New" w:hAnsi="Courier New" w:cs="Courier New"/>
-          <w:b/>
-          <w:bCs/>
-          <w:sz w:val="20"/>
-          <w:szCs w:val="20"/>
-          <w:lang w:val="en-US" w:eastAsia="ru-RU"/>
-        </w:rPr>
-        <w:t>NaN</w:t>
-      </w:r>
-      <w:proofErr w:type="spellEnd"/>
-      <w:r>
-        <w:rPr>
-          <w:rFonts w:ascii="Courier New" w:hAnsi="Courier New" w:cs="Courier New"/>
-          <w:sz w:val="20"/>
-          <w:szCs w:val="20"/>
-          <w:lang w:val="en-US" w:eastAsia="ru-RU"/>
-        </w:rPr>
-        <w:t xml:space="preserve">, </w:t>
-      </w:r>
-      <w:proofErr w:type="spellStart"/>
-      <w:r>
-        <w:rPr>
-          <w:rFonts w:ascii="Courier New" w:hAnsi="Courier New" w:cs="Courier New"/>
-          <w:b/>
-          <w:bCs/>
-          <w:sz w:val="20"/>
-          <w:szCs w:val="20"/>
-          <w:lang w:val="en-US" w:eastAsia="ru-RU"/>
-        </w:rPr>
-        <w:t>NaN</w:t>
-      </w:r>
-      <w:proofErr w:type="spellEnd"/>
-      <w:r>
-        <w:rPr>
-          <w:rFonts w:ascii="Courier New" w:hAnsi="Courier New" w:cs="Courier New"/>
-          <w:sz w:val="20"/>
-          <w:szCs w:val="20"/>
-          <w:lang w:val="en-US" w:eastAsia="ru-RU"/>
-        </w:rPr>
-        <w:t xml:space="preserve">, </w:t>
-      </w:r>
-      <w:proofErr w:type="spellStart"/>
-      <w:r>
-        <w:rPr>
-          <w:rFonts w:ascii="Courier New" w:hAnsi="Courier New" w:cs="Courier New"/>
-          <w:b/>
-          <w:bCs/>
-          <w:sz w:val="20"/>
-          <w:szCs w:val="20"/>
-          <w:lang w:val="en-US" w:eastAsia="ru-RU"/>
-        </w:rPr>
-        <w:t>NaN</w:t>
-      </w:r>
-      <w:proofErr w:type="spellEnd"/>
-      <w:r>
-        <w:rPr>
-          <w:rFonts w:ascii="Courier New" w:hAnsi="Courier New" w:cs="Courier New"/>
-          <w:sz w:val="20"/>
-          <w:szCs w:val="20"/>
-          <w:lang w:val="en-US" w:eastAsia="ru-RU"/>
-        </w:rPr>
-        <w:t>, 1, 0, 1, 0, 1],</w:t>
+        <w:t>else</w:t>
+      </w:r>
+      <w:r>
+        <w:rPr>
+          <w:rFonts w:ascii="Courier New" w:hAnsi="Courier New" w:cs="Courier New"/>
+          <w:sz w:val="20"/>
+          <w:szCs w:val="20"/>
+          <w:lang w:val="en-US" w:eastAsia="ru-RU"/>
+        </w:rPr>
+        <w:t xml:space="preserve"> {</w:t>
       </w:r>
     </w:p>
     <w:p>
@@ -9998,7 +10395,82 @@
           <w:szCs w:val="20"/>
           <w:lang w:val="en-US" w:eastAsia="ru-RU"/>
         </w:rPr>
-        <w:t>];</w:t>
+        <w:t xml:space="preserve">                </w:t>
+      </w:r>
+      <w:proofErr w:type="spellStart"/>
+      <w:proofErr w:type="gramStart"/>
+      <w:r>
+        <w:rPr>
+          <w:rFonts w:ascii="Courier New" w:hAnsi="Courier New" w:cs="Courier New"/>
+          <w:sz w:val="20"/>
+          <w:szCs w:val="20"/>
+          <w:lang w:val="en-US" w:eastAsia="ru-RU"/>
+        </w:rPr>
+        <w:t>row.push</w:t>
+      </w:r>
+      <w:proofErr w:type="spellEnd"/>
+      <w:proofErr w:type="gramEnd"/>
+      <w:r>
+        <w:rPr>
+          <w:rFonts w:ascii="Courier New" w:hAnsi="Courier New" w:cs="Courier New"/>
+          <w:sz w:val="20"/>
+          <w:szCs w:val="20"/>
+          <w:lang w:val="en-US" w:eastAsia="ru-RU"/>
+        </w:rPr>
+        <w:t xml:space="preserve">(j &lt; cols / 2 ? </w:t>
+      </w:r>
+      <w:proofErr w:type="spellStart"/>
+      <w:proofErr w:type="gramStart"/>
+      <w:r>
+        <w:rPr>
+          <w:rFonts w:ascii="Courier New" w:hAnsi="Courier New" w:cs="Courier New"/>
+          <w:b/>
+          <w:bCs/>
+          <w:sz w:val="20"/>
+          <w:szCs w:val="20"/>
+          <w:lang w:val="en-US" w:eastAsia="ru-RU"/>
+        </w:rPr>
+        <w:t>NaN</w:t>
+      </w:r>
+      <w:proofErr w:type="spellEnd"/>
+      <w:r>
+        <w:rPr>
+          <w:rFonts w:ascii="Courier New" w:hAnsi="Courier New" w:cs="Courier New"/>
+          <w:sz w:val="20"/>
+          <w:szCs w:val="20"/>
+          <w:lang w:val="en-US" w:eastAsia="ru-RU"/>
+        </w:rPr>
+        <w:t xml:space="preserve"> :</w:t>
+      </w:r>
+      <w:proofErr w:type="gramEnd"/>
+      <w:r>
+        <w:rPr>
+          <w:rFonts w:ascii="Courier New" w:hAnsi="Courier New" w:cs="Courier New"/>
+          <w:sz w:val="20"/>
+          <w:szCs w:val="20"/>
+          <w:lang w:val="en-US" w:eastAsia="ru-RU"/>
+        </w:rPr>
+        <w:t xml:space="preserve"> (j % 2 === 0 ? </w:t>
+      </w:r>
+      <w:proofErr w:type="gramStart"/>
+      <w:r>
+        <w:rPr>
+          <w:rFonts w:ascii="Courier New" w:hAnsi="Courier New" w:cs="Courier New"/>
+          <w:sz w:val="20"/>
+          <w:szCs w:val="20"/>
+          <w:lang w:val="en-US" w:eastAsia="ru-RU"/>
+        </w:rPr>
+        <w:t>1 :</w:t>
+      </w:r>
+      <w:proofErr w:type="gramEnd"/>
+      <w:r>
+        <w:rPr>
+          <w:rFonts w:ascii="Courier New" w:hAnsi="Courier New" w:cs="Courier New"/>
+          <w:sz w:val="20"/>
+          <w:szCs w:val="20"/>
+          <w:lang w:val="en-US" w:eastAsia="ru-RU"/>
+        </w:rPr>
+        <w:t xml:space="preserve"> 0));</w:t>
       </w:r>
     </w:p>
     <w:p>
@@ -10032,6 +10504,15 @@
           <w:lang w:val="en-US" w:eastAsia="ru-RU"/>
         </w:rPr>
       </w:pPr>
+      <w:r>
+        <w:rPr>
+          <w:rFonts w:ascii="Courier New" w:hAnsi="Courier New" w:cs="Courier New"/>
+          <w:sz w:val="20"/>
+          <w:szCs w:val="20"/>
+          <w:lang w:val="en-US" w:eastAsia="ru-RU"/>
+        </w:rPr>
+        <w:t xml:space="preserve">            }</w:t>
+      </w:r>
     </w:p>
     <w:p>
       <w:pPr>
@@ -10067,124 +10548,11 @@
       <w:r>
         <w:rPr>
           <w:rFonts w:ascii="Courier New" w:hAnsi="Courier New" w:cs="Courier New"/>
-          <w:b/>
-          <w:bCs/>
-          <w:sz w:val="20"/>
-          <w:szCs w:val="20"/>
-          <w:lang w:val="en-US" w:eastAsia="ru-RU"/>
-        </w:rPr>
-        <w:t>for</w:t>
-      </w:r>
-      <w:r>
-        <w:rPr>
-          <w:rFonts w:ascii="Courier New" w:hAnsi="Courier New" w:cs="Courier New"/>
-          <w:sz w:val="20"/>
-          <w:szCs w:val="20"/>
-          <w:lang w:val="en-US" w:eastAsia="ru-RU"/>
-        </w:rPr>
-        <w:t xml:space="preserve"> (</w:t>
-      </w:r>
-      <w:r>
-        <w:rPr>
-          <w:rFonts w:ascii="Courier New" w:hAnsi="Courier New" w:cs="Courier New"/>
-          <w:b/>
-          <w:bCs/>
-          <w:sz w:val="20"/>
-          <w:szCs w:val="20"/>
-          <w:lang w:val="en-US" w:eastAsia="ru-RU"/>
-        </w:rPr>
-        <w:t>let</w:t>
-      </w:r>
-      <w:r>
-        <w:rPr>
-          <w:rFonts w:ascii="Courier New" w:hAnsi="Courier New" w:cs="Courier New"/>
-          <w:sz w:val="20"/>
-          <w:szCs w:val="20"/>
-          <w:lang w:val="en-US" w:eastAsia="ru-RU"/>
-        </w:rPr>
-        <w:t xml:space="preserve"> </w:t>
-      </w:r>
-      <w:proofErr w:type="spellStart"/>
-      <w:r>
-        <w:rPr>
-          <w:rFonts w:ascii="Courier New" w:hAnsi="Courier New" w:cs="Courier New"/>
-          <w:sz w:val="20"/>
-          <w:szCs w:val="20"/>
-          <w:lang w:val="en-US" w:eastAsia="ru-RU"/>
-        </w:rPr>
-        <w:t>i</w:t>
-      </w:r>
-      <w:proofErr w:type="spellEnd"/>
-      <w:r>
-        <w:rPr>
-          <w:rFonts w:ascii="Courier New" w:hAnsi="Courier New" w:cs="Courier New"/>
-          <w:sz w:val="20"/>
-          <w:szCs w:val="20"/>
-          <w:lang w:val="en-US" w:eastAsia="ru-RU"/>
-        </w:rPr>
-        <w:t xml:space="preserve"> = 0; </w:t>
-      </w:r>
-      <w:proofErr w:type="spellStart"/>
-      <w:r>
-        <w:rPr>
-          <w:rFonts w:ascii="Courier New" w:hAnsi="Courier New" w:cs="Courier New"/>
-          <w:sz w:val="20"/>
-          <w:szCs w:val="20"/>
-          <w:lang w:val="en-US" w:eastAsia="ru-RU"/>
-        </w:rPr>
-        <w:t>i</w:t>
-      </w:r>
-      <w:proofErr w:type="spellEnd"/>
-      <w:r>
-        <w:rPr>
-          <w:rFonts w:ascii="Courier New" w:hAnsi="Courier New" w:cs="Courier New"/>
-          <w:sz w:val="20"/>
-          <w:szCs w:val="20"/>
-          <w:lang w:val="en-US" w:eastAsia="ru-RU"/>
-        </w:rPr>
-        <w:t xml:space="preserve"> &lt; </w:t>
-      </w:r>
-      <w:proofErr w:type="spellStart"/>
-      <w:proofErr w:type="gramStart"/>
-      <w:r>
-        <w:rPr>
-          <w:rFonts w:ascii="Courier New" w:hAnsi="Courier New" w:cs="Courier New"/>
-          <w:sz w:val="20"/>
-          <w:szCs w:val="20"/>
-          <w:lang w:val="en-US" w:eastAsia="ru-RU"/>
-        </w:rPr>
-        <w:t>pattern.length</w:t>
-      </w:r>
-      <w:proofErr w:type="spellEnd"/>
-      <w:proofErr w:type="gramEnd"/>
-      <w:r>
-        <w:rPr>
-          <w:rFonts w:ascii="Courier New" w:hAnsi="Courier New" w:cs="Courier New"/>
-          <w:sz w:val="20"/>
-          <w:szCs w:val="20"/>
-          <w:lang w:val="en-US" w:eastAsia="ru-RU"/>
-        </w:rPr>
-        <w:t xml:space="preserve">; </w:t>
-      </w:r>
-      <w:proofErr w:type="spellStart"/>
-      <w:r>
-        <w:rPr>
-          <w:rFonts w:ascii="Courier New" w:hAnsi="Courier New" w:cs="Courier New"/>
-          <w:sz w:val="20"/>
-          <w:szCs w:val="20"/>
-          <w:lang w:val="en-US" w:eastAsia="ru-RU"/>
-        </w:rPr>
-        <w:t>i</w:t>
-      </w:r>
-      <w:proofErr w:type="spellEnd"/>
-      <w:r>
-        <w:rPr>
-          <w:rFonts w:ascii="Courier New" w:hAnsi="Courier New" w:cs="Courier New"/>
-          <w:sz w:val="20"/>
-          <w:szCs w:val="20"/>
-          <w:lang w:val="en-US" w:eastAsia="ru-RU"/>
-        </w:rPr>
-        <w:t>++) {</w:t>
+          <w:sz w:val="20"/>
+          <w:szCs w:val="20"/>
+          <w:lang w:val="en-US" w:eastAsia="ru-RU"/>
+        </w:rPr>
+        <w:t xml:space="preserve">        }</w:t>
       </w:r>
     </w:p>
     <w:p>
@@ -10225,69 +10593,20 @@
           <w:szCs w:val="20"/>
           <w:lang w:val="en-US" w:eastAsia="ru-RU"/>
         </w:rPr>
-        <w:t xml:space="preserve">    </w:t>
-      </w:r>
-      <w:r>
-        <w:rPr>
-          <w:rFonts w:ascii="Courier New" w:hAnsi="Courier New" w:cs="Courier New"/>
-          <w:b/>
-          <w:bCs/>
-          <w:sz w:val="20"/>
-          <w:szCs w:val="20"/>
-          <w:lang w:val="en-US" w:eastAsia="ru-RU"/>
-        </w:rPr>
-        <w:t>for</w:t>
-      </w:r>
-      <w:r>
-        <w:rPr>
-          <w:rFonts w:ascii="Courier New" w:hAnsi="Courier New" w:cs="Courier New"/>
-          <w:sz w:val="20"/>
-          <w:szCs w:val="20"/>
-          <w:lang w:val="en-US" w:eastAsia="ru-RU"/>
-        </w:rPr>
-        <w:t xml:space="preserve"> (</w:t>
-      </w:r>
-      <w:r>
-        <w:rPr>
-          <w:rFonts w:ascii="Courier New" w:hAnsi="Courier New" w:cs="Courier New"/>
-          <w:b/>
-          <w:bCs/>
-          <w:sz w:val="20"/>
-          <w:szCs w:val="20"/>
-          <w:lang w:val="en-US" w:eastAsia="ru-RU"/>
-        </w:rPr>
-        <w:t>let</w:t>
-      </w:r>
-      <w:r>
-        <w:rPr>
-          <w:rFonts w:ascii="Courier New" w:hAnsi="Courier New" w:cs="Courier New"/>
-          <w:sz w:val="20"/>
-          <w:szCs w:val="20"/>
-          <w:lang w:val="en-US" w:eastAsia="ru-RU"/>
-        </w:rPr>
-        <w:t xml:space="preserve"> j = 0; j &lt; pattern[</w:t>
+        <w:t xml:space="preserve">        </w:t>
       </w:r>
       <w:proofErr w:type="spellStart"/>
-      <w:r>
-        <w:rPr>
-          <w:rFonts w:ascii="Courier New" w:hAnsi="Courier New" w:cs="Courier New"/>
-          <w:sz w:val="20"/>
-          <w:szCs w:val="20"/>
-          <w:lang w:val="en-US" w:eastAsia="ru-RU"/>
-        </w:rPr>
-        <w:t>i</w:t>
+      <w:proofErr w:type="gramStart"/>
+      <w:r>
+        <w:rPr>
+          <w:rFonts w:ascii="Courier New" w:hAnsi="Courier New" w:cs="Courier New"/>
+          <w:sz w:val="20"/>
+          <w:szCs w:val="20"/>
+          <w:lang w:val="en-US" w:eastAsia="ru-RU"/>
+        </w:rPr>
+        <w:t>pattern.push</w:t>
       </w:r>
       <w:proofErr w:type="spellEnd"/>
-      <w:proofErr w:type="gramStart"/>
-      <w:r>
-        <w:rPr>
-          <w:rFonts w:ascii="Courier New" w:hAnsi="Courier New" w:cs="Courier New"/>
-          <w:sz w:val="20"/>
-          <w:szCs w:val="20"/>
-          <w:lang w:val="en-US" w:eastAsia="ru-RU"/>
-        </w:rPr>
-        <w:t>].length</w:t>
-      </w:r>
       <w:proofErr w:type="gramEnd"/>
       <w:r>
         <w:rPr>
@@ -10296,27 +10615,7 @@
           <w:szCs w:val="20"/>
           <w:lang w:val="en-US" w:eastAsia="ru-RU"/>
         </w:rPr>
-        <w:t xml:space="preserve">; </w:t>
-      </w:r>
-      <w:proofErr w:type="spellStart"/>
-      <w:r>
-        <w:rPr>
-          <w:rFonts w:ascii="Courier New" w:hAnsi="Courier New" w:cs="Courier New"/>
-          <w:sz w:val="20"/>
-          <w:szCs w:val="20"/>
-          <w:lang w:val="en-US" w:eastAsia="ru-RU"/>
-        </w:rPr>
-        <w:t>j++</w:t>
-      </w:r>
-      <w:proofErr w:type="spellEnd"/>
-      <w:r>
-        <w:rPr>
-          <w:rFonts w:ascii="Courier New" w:hAnsi="Courier New" w:cs="Courier New"/>
-          <w:sz w:val="20"/>
-          <w:szCs w:val="20"/>
-          <w:lang w:val="en-US" w:eastAsia="ru-RU"/>
-        </w:rPr>
-        <w:t>) {</w:t>
+        <w:t>(row);</w:t>
       </w:r>
     </w:p>
     <w:p>
@@ -10357,78 +10656,7 @@
           <w:szCs w:val="20"/>
           <w:lang w:val="en-US" w:eastAsia="ru-RU"/>
         </w:rPr>
-        <w:t xml:space="preserve">        </w:t>
-      </w:r>
-      <w:r>
-        <w:rPr>
-          <w:rFonts w:ascii="Courier New" w:hAnsi="Courier New" w:cs="Courier New"/>
-          <w:b/>
-          <w:bCs/>
-          <w:sz w:val="20"/>
-          <w:szCs w:val="20"/>
-          <w:lang w:val="en-US" w:eastAsia="ru-RU"/>
-        </w:rPr>
-        <w:t>if</w:t>
-      </w:r>
-      <w:r>
-        <w:rPr>
-          <w:rFonts w:ascii="Courier New" w:hAnsi="Courier New" w:cs="Courier New"/>
-          <w:sz w:val="20"/>
-          <w:szCs w:val="20"/>
-          <w:lang w:val="en-US" w:eastAsia="ru-RU"/>
-        </w:rPr>
-        <w:t xml:space="preserve"> </w:t>
-      </w:r>
-      <w:proofErr w:type="gramStart"/>
-      <w:r>
-        <w:rPr>
-          <w:rFonts w:ascii="Courier New" w:hAnsi="Courier New" w:cs="Courier New"/>
-          <w:sz w:val="20"/>
-          <w:szCs w:val="20"/>
-          <w:lang w:val="en-US" w:eastAsia="ru-RU"/>
-        </w:rPr>
-        <w:t>(!</w:t>
-      </w:r>
-      <w:proofErr w:type="spellStart"/>
-      <w:r>
-        <w:rPr>
-          <w:rFonts w:ascii="Courier New" w:hAnsi="Courier New" w:cs="Courier New"/>
-          <w:sz w:val="20"/>
-          <w:szCs w:val="20"/>
-          <w:lang w:val="en-US" w:eastAsia="ru-RU"/>
-        </w:rPr>
-        <w:t>isNaN</w:t>
-      </w:r>
-      <w:proofErr w:type="spellEnd"/>
-      <w:proofErr w:type="gramEnd"/>
-      <w:r>
-        <w:rPr>
-          <w:rFonts w:ascii="Courier New" w:hAnsi="Courier New" w:cs="Courier New"/>
-          <w:sz w:val="20"/>
-          <w:szCs w:val="20"/>
-          <w:lang w:val="en-US" w:eastAsia="ru-RU"/>
-        </w:rPr>
-        <w:t>(pattern[</w:t>
-      </w:r>
-      <w:proofErr w:type="spellStart"/>
-      <w:r>
-        <w:rPr>
-          <w:rFonts w:ascii="Courier New" w:hAnsi="Courier New" w:cs="Courier New"/>
-          <w:sz w:val="20"/>
-          <w:szCs w:val="20"/>
-          <w:lang w:val="en-US" w:eastAsia="ru-RU"/>
-        </w:rPr>
-        <w:t>i</w:t>
-      </w:r>
-      <w:proofErr w:type="spellEnd"/>
-      <w:r>
-        <w:rPr>
-          <w:rFonts w:ascii="Courier New" w:hAnsi="Courier New" w:cs="Courier New"/>
-          <w:sz w:val="20"/>
-          <w:szCs w:val="20"/>
-          <w:lang w:val="en-US" w:eastAsia="ru-RU"/>
-        </w:rPr>
-        <w:t>][j])) {</w:t>
+        <w:t xml:space="preserve">    }</w:t>
       </w:r>
     </w:p>
     <w:p>
@@ -10469,49 +10697,27 @@
           <w:szCs w:val="20"/>
           <w:lang w:val="en-US" w:eastAsia="ru-RU"/>
         </w:rPr>
-        <w:t xml:space="preserve">            </w:t>
-      </w:r>
-      <w:proofErr w:type="spellStart"/>
-      <w:proofErr w:type="gramStart"/>
-      <w:r>
-        <w:rPr>
-          <w:rFonts w:ascii="Courier New" w:hAnsi="Courier New" w:cs="Courier New"/>
-          <w:sz w:val="20"/>
-          <w:szCs w:val="20"/>
-          <w:lang w:val="en-US" w:eastAsia="ru-RU"/>
-        </w:rPr>
-        <w:t>ctx.fillStyle</w:t>
-      </w:r>
-      <w:proofErr w:type="spellEnd"/>
-      <w:proofErr w:type="gramEnd"/>
-      <w:r>
-        <w:rPr>
-          <w:rFonts w:ascii="Courier New" w:hAnsi="Courier New" w:cs="Courier New"/>
-          <w:sz w:val="20"/>
-          <w:szCs w:val="20"/>
-          <w:lang w:val="en-US" w:eastAsia="ru-RU"/>
-        </w:rPr>
-        <w:t xml:space="preserve"> = pattern[</w:t>
-      </w:r>
-      <w:proofErr w:type="spellStart"/>
-      <w:r>
-        <w:rPr>
-          <w:rFonts w:ascii="Courier New" w:hAnsi="Courier New" w:cs="Courier New"/>
-          <w:sz w:val="20"/>
-          <w:szCs w:val="20"/>
-          <w:lang w:val="en-US" w:eastAsia="ru-RU"/>
-        </w:rPr>
-        <w:t>i</w:t>
-      </w:r>
-      <w:proofErr w:type="spellEnd"/>
-      <w:r>
-        <w:rPr>
-          <w:rFonts w:ascii="Courier New" w:hAnsi="Courier New" w:cs="Courier New"/>
-          <w:sz w:val="20"/>
-          <w:szCs w:val="20"/>
-          <w:lang w:val="en-US" w:eastAsia="ru-RU"/>
-        </w:rPr>
-        <w:t>][j] === 1 ? blue : green;</w:t>
+        <w:t xml:space="preserve">    </w:t>
+      </w:r>
+      <w:r>
+        <w:rPr>
+          <w:rFonts w:ascii="Courier New" w:hAnsi="Courier New" w:cs="Courier New"/>
+          <w:b/>
+          <w:bCs/>
+          <w:sz w:val="20"/>
+          <w:szCs w:val="20"/>
+          <w:lang w:val="en-US" w:eastAsia="ru-RU"/>
+        </w:rPr>
+        <w:t>return</w:t>
+      </w:r>
+      <w:r>
+        <w:rPr>
+          <w:rFonts w:ascii="Courier New" w:hAnsi="Courier New" w:cs="Courier New"/>
+          <w:sz w:val="20"/>
+          <w:szCs w:val="20"/>
+          <w:lang w:val="en-US" w:eastAsia="ru-RU"/>
+        </w:rPr>
+        <w:t xml:space="preserve"> pattern;</w:t>
       </w:r>
     </w:p>
     <w:p>
@@ -10552,49 +10758,7 @@
           <w:szCs w:val="20"/>
           <w:lang w:val="en-US" w:eastAsia="ru-RU"/>
         </w:rPr>
-        <w:t xml:space="preserve">            </w:t>
-      </w:r>
-      <w:proofErr w:type="spellStart"/>
-      <w:proofErr w:type="gramStart"/>
-      <w:r>
-        <w:rPr>
-          <w:rFonts w:ascii="Courier New" w:hAnsi="Courier New" w:cs="Courier New"/>
-          <w:sz w:val="20"/>
-          <w:szCs w:val="20"/>
-          <w:lang w:val="en-US" w:eastAsia="ru-RU"/>
-        </w:rPr>
-        <w:t>ctx.fillRect</w:t>
-      </w:r>
-      <w:proofErr w:type="spellEnd"/>
-      <w:proofErr w:type="gramEnd"/>
-      <w:r>
-        <w:rPr>
-          <w:rFonts w:ascii="Courier New" w:hAnsi="Courier New" w:cs="Courier New"/>
-          <w:sz w:val="20"/>
-          <w:szCs w:val="20"/>
-          <w:lang w:val="en-US" w:eastAsia="ru-RU"/>
-        </w:rPr>
-        <w:t xml:space="preserve">(j * size * 0.9, </w:t>
-      </w:r>
-      <w:proofErr w:type="spellStart"/>
-      <w:r>
-        <w:rPr>
-          <w:rFonts w:ascii="Courier New" w:hAnsi="Courier New" w:cs="Courier New"/>
-          <w:sz w:val="20"/>
-          <w:szCs w:val="20"/>
-          <w:lang w:val="en-US" w:eastAsia="ru-RU"/>
-        </w:rPr>
-        <w:t>i</w:t>
-      </w:r>
-      <w:proofErr w:type="spellEnd"/>
-      <w:r>
-        <w:rPr>
-          <w:rFonts w:ascii="Courier New" w:hAnsi="Courier New" w:cs="Courier New"/>
-          <w:sz w:val="20"/>
-          <w:szCs w:val="20"/>
-          <w:lang w:val="en-US" w:eastAsia="ru-RU"/>
-        </w:rPr>
-        <w:t xml:space="preserve"> * size * 0.9, size / 2, size / 2);</w:t>
+        <w:t>}</w:t>
       </w:r>
     </w:p>
     <w:p>
@@ -10625,27 +10789,9 @@
           <w:rFonts w:ascii="Courier New" w:hAnsi="Courier New" w:cs="Courier New"/>
           <w:sz w:val="20"/>
           <w:szCs w:val="20"/>
-          <w:lang w:eastAsia="ru-RU"/>
-        </w:rPr>
-      </w:pPr>
-      <w:r>
-        <w:rPr>
-          <w:rFonts w:ascii="Courier New" w:hAnsi="Courier New" w:cs="Courier New"/>
-          <w:sz w:val="20"/>
-          <w:szCs w:val="20"/>
-          <w:lang w:val="en-US" w:eastAsia="ru-RU"/>
-        </w:rPr>
-        <w:t xml:space="preserve">        </w:t>
-      </w:r>
-      <w:r>
-        <w:rPr>
-          <w:rFonts w:ascii="Courier New" w:hAnsi="Courier New" w:cs="Courier New"/>
-          <w:sz w:val="20"/>
-          <w:szCs w:val="20"/>
-          <w:lang w:eastAsia="ru-RU"/>
-        </w:rPr>
-        <w:t>}</w:t>
-      </w:r>
+          <w:lang w:val="en-US" w:eastAsia="ru-RU"/>
+        </w:rPr>
+      </w:pPr>
     </w:p>
     <w:p>
       <w:pPr>
@@ -10675,17 +10821,59 @@
           <w:rFonts w:ascii="Courier New" w:hAnsi="Courier New" w:cs="Courier New"/>
           <w:sz w:val="20"/>
           <w:szCs w:val="20"/>
-          <w:lang w:eastAsia="ru-RU"/>
-        </w:rPr>
-      </w:pPr>
-      <w:r>
-        <w:rPr>
-          <w:rFonts w:ascii="Courier New" w:hAnsi="Courier New" w:cs="Courier New"/>
-          <w:sz w:val="20"/>
-          <w:szCs w:val="20"/>
-          <w:lang w:eastAsia="ru-RU"/>
-        </w:rPr>
-        <w:t xml:space="preserve">    }</w:t>
+          <w:lang w:val="en-US" w:eastAsia="ru-RU"/>
+        </w:rPr>
+      </w:pPr>
+      <w:r>
+        <w:rPr>
+          <w:rFonts w:ascii="Courier New" w:hAnsi="Courier New" w:cs="Courier New"/>
+          <w:b/>
+          <w:bCs/>
+          <w:sz w:val="20"/>
+          <w:szCs w:val="20"/>
+          <w:lang w:val="en-US" w:eastAsia="ru-RU"/>
+        </w:rPr>
+        <w:t>function</w:t>
+      </w:r>
+      <w:r>
+        <w:rPr>
+          <w:rFonts w:ascii="Courier New" w:hAnsi="Courier New" w:cs="Courier New"/>
+          <w:sz w:val="20"/>
+          <w:szCs w:val="20"/>
+          <w:lang w:val="en-US" w:eastAsia="ru-RU"/>
+        </w:rPr>
+        <w:t xml:space="preserve"> </w:t>
+      </w:r>
+      <w:proofErr w:type="spellStart"/>
+      <w:proofErr w:type="gramStart"/>
+      <w:r>
+        <w:rPr>
+          <w:rFonts w:ascii="Courier New" w:hAnsi="Courier New" w:cs="Courier New"/>
+          <w:sz w:val="20"/>
+          <w:szCs w:val="20"/>
+          <w:lang w:val="en-US" w:eastAsia="ru-RU"/>
+        </w:rPr>
+        <w:t>drawPattern</w:t>
+      </w:r>
+      <w:proofErr w:type="spellEnd"/>
+      <w:r>
+        <w:rPr>
+          <w:rFonts w:ascii="Courier New" w:hAnsi="Courier New" w:cs="Courier New"/>
+          <w:sz w:val="20"/>
+          <w:szCs w:val="20"/>
+          <w:lang w:val="en-US" w:eastAsia="ru-RU"/>
+        </w:rPr>
+        <w:t>(</w:t>
+      </w:r>
+      <w:proofErr w:type="gramEnd"/>
+      <w:r>
+        <w:rPr>
+          <w:rFonts w:ascii="Courier New" w:hAnsi="Courier New" w:cs="Courier New"/>
+          <w:sz w:val="20"/>
+          <w:szCs w:val="20"/>
+          <w:lang w:val="en-US" w:eastAsia="ru-RU"/>
+        </w:rPr>
+        <w:t>rows, cols) {</w:t>
       </w:r>
     </w:p>
     <w:p>
@@ -10716,17 +10904,1405 @@
           <w:rFonts w:ascii="Courier New" w:hAnsi="Courier New" w:cs="Courier New"/>
           <w:sz w:val="20"/>
           <w:szCs w:val="20"/>
+          <w:lang w:val="en-US" w:eastAsia="ru-RU"/>
+        </w:rPr>
+      </w:pPr>
+      <w:r>
+        <w:rPr>
+          <w:rFonts w:ascii="Courier New" w:hAnsi="Courier New" w:cs="Courier New"/>
+          <w:sz w:val="20"/>
+          <w:szCs w:val="20"/>
+          <w:lang w:val="en-US" w:eastAsia="ru-RU"/>
+        </w:rPr>
+        <w:t xml:space="preserve">    </w:t>
+      </w:r>
+      <w:proofErr w:type="spellStart"/>
+      <w:proofErr w:type="gramStart"/>
+      <w:r>
+        <w:rPr>
+          <w:rFonts w:ascii="Courier New" w:hAnsi="Courier New" w:cs="Courier New"/>
+          <w:sz w:val="20"/>
+          <w:szCs w:val="20"/>
+          <w:lang w:val="en-US" w:eastAsia="ru-RU"/>
+        </w:rPr>
+        <w:t>ctx.clearRect</w:t>
+      </w:r>
+      <w:proofErr w:type="spellEnd"/>
+      <w:proofErr w:type="gramEnd"/>
+      <w:r>
+        <w:rPr>
+          <w:rFonts w:ascii="Courier New" w:hAnsi="Courier New" w:cs="Courier New"/>
+          <w:sz w:val="20"/>
+          <w:szCs w:val="20"/>
+          <w:lang w:val="en-US" w:eastAsia="ru-RU"/>
+        </w:rPr>
+        <w:t xml:space="preserve">(0, 0, </w:t>
+      </w:r>
+      <w:proofErr w:type="spellStart"/>
+      <w:r>
+        <w:rPr>
+          <w:rFonts w:ascii="Courier New" w:hAnsi="Courier New" w:cs="Courier New"/>
+          <w:sz w:val="20"/>
+          <w:szCs w:val="20"/>
+          <w:lang w:val="en-US" w:eastAsia="ru-RU"/>
+        </w:rPr>
+        <w:t>canvas.width</w:t>
+      </w:r>
+      <w:proofErr w:type="spellEnd"/>
+      <w:r>
+        <w:rPr>
+          <w:rFonts w:ascii="Courier New" w:hAnsi="Courier New" w:cs="Courier New"/>
+          <w:sz w:val="20"/>
+          <w:szCs w:val="20"/>
+          <w:lang w:val="en-US" w:eastAsia="ru-RU"/>
+        </w:rPr>
+        <w:t xml:space="preserve">, </w:t>
+      </w:r>
+      <w:proofErr w:type="spellStart"/>
+      <w:r>
+        <w:rPr>
+          <w:rFonts w:ascii="Courier New" w:hAnsi="Courier New" w:cs="Courier New"/>
+          <w:sz w:val="20"/>
+          <w:szCs w:val="20"/>
+          <w:lang w:val="en-US" w:eastAsia="ru-RU"/>
+        </w:rPr>
+        <w:t>canvas.height</w:t>
+      </w:r>
+      <w:proofErr w:type="spellEnd"/>
+      <w:r>
+        <w:rPr>
+          <w:rFonts w:ascii="Courier New" w:hAnsi="Courier New" w:cs="Courier New"/>
+          <w:sz w:val="20"/>
+          <w:szCs w:val="20"/>
+          <w:lang w:val="en-US" w:eastAsia="ru-RU"/>
+        </w:rPr>
+        <w:t>);</w:t>
+      </w:r>
+    </w:p>
+    <w:p>
+      <w:pPr>
+        <w:widowControl/>
+        <w:tabs>
+          <w:tab w:val="left" w:pos="916"/>
+          <w:tab w:val="left" w:pos="1832"/>
+          <w:tab w:val="left" w:pos="2748"/>
+          <w:tab w:val="left" w:pos="3664"/>
+          <w:tab w:val="left" w:pos="4580"/>
+          <w:tab w:val="left" w:pos="5496"/>
+          <w:tab w:val="left" w:pos="6412"/>
+          <w:tab w:val="left" w:pos="7328"/>
+          <w:tab w:val="left" w:pos="8244"/>
+          <w:tab w:val="left" w:pos="9160"/>
+          <w:tab w:val="left" w:pos="10076"/>
+          <w:tab w:val="left" w:pos="10992"/>
+          <w:tab w:val="left" w:pos="11908"/>
+          <w:tab w:val="left" w:pos="12824"/>
+          <w:tab w:val="left" w:pos="13740"/>
+          <w:tab w:val="left" w:pos="14656"/>
+        </w:tabs>
+        <w:autoSpaceDE/>
+        <w:autoSpaceDN/>
+        <w:spacing w:line="300" w:lineRule="auto"/>
+        <w:rPr>
+          <w:rFonts w:ascii="Courier New" w:hAnsi="Courier New" w:cs="Courier New"/>
+          <w:sz w:val="20"/>
+          <w:szCs w:val="20"/>
+          <w:lang w:val="en-US" w:eastAsia="ru-RU"/>
+        </w:rPr>
+      </w:pPr>
+      <w:r>
+        <w:rPr>
+          <w:rFonts w:ascii="Courier New" w:hAnsi="Courier New" w:cs="Courier New"/>
+          <w:sz w:val="20"/>
+          <w:szCs w:val="20"/>
+          <w:lang w:val="en-US" w:eastAsia="ru-RU"/>
+        </w:rPr>
+        <w:t xml:space="preserve">    </w:t>
+      </w:r>
+      <w:r>
+        <w:rPr>
+          <w:rFonts w:ascii="Courier New" w:hAnsi="Courier New" w:cs="Courier New"/>
+          <w:b/>
+          <w:bCs/>
+          <w:sz w:val="20"/>
+          <w:szCs w:val="20"/>
+          <w:lang w:val="en-US" w:eastAsia="ru-RU"/>
+        </w:rPr>
+        <w:t>const</w:t>
+      </w:r>
+      <w:r>
+        <w:rPr>
+          <w:rFonts w:ascii="Courier New" w:hAnsi="Courier New" w:cs="Courier New"/>
+          <w:sz w:val="20"/>
+          <w:szCs w:val="20"/>
+          <w:lang w:val="en-US" w:eastAsia="ru-RU"/>
+        </w:rPr>
+        <w:t xml:space="preserve"> pattern = </w:t>
+      </w:r>
+      <w:proofErr w:type="spellStart"/>
+      <w:proofErr w:type="gramStart"/>
+      <w:r>
+        <w:rPr>
+          <w:rFonts w:ascii="Courier New" w:hAnsi="Courier New" w:cs="Courier New"/>
+          <w:sz w:val="20"/>
+          <w:szCs w:val="20"/>
+          <w:lang w:val="en-US" w:eastAsia="ru-RU"/>
+        </w:rPr>
+        <w:t>generatePattern</w:t>
+      </w:r>
+      <w:proofErr w:type="spellEnd"/>
+      <w:r>
+        <w:rPr>
+          <w:rFonts w:ascii="Courier New" w:hAnsi="Courier New" w:cs="Courier New"/>
+          <w:sz w:val="20"/>
+          <w:szCs w:val="20"/>
+          <w:lang w:val="en-US" w:eastAsia="ru-RU"/>
+        </w:rPr>
+        <w:t>(</w:t>
+      </w:r>
+      <w:proofErr w:type="gramEnd"/>
+      <w:r>
+        <w:rPr>
+          <w:rFonts w:ascii="Courier New" w:hAnsi="Courier New" w:cs="Courier New"/>
+          <w:sz w:val="20"/>
+          <w:szCs w:val="20"/>
+          <w:lang w:val="en-US" w:eastAsia="ru-RU"/>
+        </w:rPr>
+        <w:t>rows, cols);</w:t>
+      </w:r>
+    </w:p>
+    <w:p>
+      <w:pPr>
+        <w:widowControl/>
+        <w:tabs>
+          <w:tab w:val="left" w:pos="916"/>
+          <w:tab w:val="left" w:pos="1832"/>
+          <w:tab w:val="left" w:pos="2748"/>
+          <w:tab w:val="left" w:pos="3664"/>
+          <w:tab w:val="left" w:pos="4580"/>
+          <w:tab w:val="left" w:pos="5496"/>
+          <w:tab w:val="left" w:pos="6412"/>
+          <w:tab w:val="left" w:pos="7328"/>
+          <w:tab w:val="left" w:pos="8244"/>
+          <w:tab w:val="left" w:pos="9160"/>
+          <w:tab w:val="left" w:pos="10076"/>
+          <w:tab w:val="left" w:pos="10992"/>
+          <w:tab w:val="left" w:pos="11908"/>
+          <w:tab w:val="left" w:pos="12824"/>
+          <w:tab w:val="left" w:pos="13740"/>
+          <w:tab w:val="left" w:pos="14656"/>
+        </w:tabs>
+        <w:autoSpaceDE/>
+        <w:autoSpaceDN/>
+        <w:spacing w:line="300" w:lineRule="auto"/>
+        <w:rPr>
+          <w:rFonts w:ascii="Courier New" w:hAnsi="Courier New" w:cs="Courier New"/>
+          <w:sz w:val="20"/>
+          <w:szCs w:val="20"/>
+          <w:lang w:val="en-US" w:eastAsia="ru-RU"/>
+        </w:rPr>
+      </w:pPr>
+    </w:p>
+    <w:p>
+      <w:pPr>
+        <w:widowControl/>
+        <w:tabs>
+          <w:tab w:val="left" w:pos="916"/>
+          <w:tab w:val="left" w:pos="1832"/>
+          <w:tab w:val="left" w:pos="2748"/>
+          <w:tab w:val="left" w:pos="3664"/>
+          <w:tab w:val="left" w:pos="4580"/>
+          <w:tab w:val="left" w:pos="5496"/>
+          <w:tab w:val="left" w:pos="6412"/>
+          <w:tab w:val="left" w:pos="7328"/>
+          <w:tab w:val="left" w:pos="8244"/>
+          <w:tab w:val="left" w:pos="9160"/>
+          <w:tab w:val="left" w:pos="10076"/>
+          <w:tab w:val="left" w:pos="10992"/>
+          <w:tab w:val="left" w:pos="11908"/>
+          <w:tab w:val="left" w:pos="12824"/>
+          <w:tab w:val="left" w:pos="13740"/>
+          <w:tab w:val="left" w:pos="14656"/>
+        </w:tabs>
+        <w:autoSpaceDE/>
+        <w:autoSpaceDN/>
+        <w:spacing w:line="300" w:lineRule="auto"/>
+        <w:rPr>
+          <w:rFonts w:ascii="Courier New" w:hAnsi="Courier New" w:cs="Courier New"/>
+          <w:sz w:val="20"/>
+          <w:szCs w:val="20"/>
+          <w:lang w:val="en-US" w:eastAsia="ru-RU"/>
+        </w:rPr>
+      </w:pPr>
+      <w:r>
+        <w:rPr>
+          <w:rFonts w:ascii="Courier New" w:hAnsi="Courier New" w:cs="Courier New"/>
+          <w:sz w:val="20"/>
+          <w:szCs w:val="20"/>
+          <w:lang w:val="en-US" w:eastAsia="ru-RU"/>
+        </w:rPr>
+        <w:t xml:space="preserve">    </w:t>
+      </w:r>
+      <w:r>
+        <w:rPr>
+          <w:rFonts w:ascii="Courier New" w:hAnsi="Courier New" w:cs="Courier New"/>
+          <w:b/>
+          <w:bCs/>
+          <w:sz w:val="20"/>
+          <w:szCs w:val="20"/>
+          <w:lang w:val="en-US" w:eastAsia="ru-RU"/>
+        </w:rPr>
+        <w:t>for</w:t>
+      </w:r>
+      <w:r>
+        <w:rPr>
+          <w:rFonts w:ascii="Courier New" w:hAnsi="Courier New" w:cs="Courier New"/>
+          <w:sz w:val="20"/>
+          <w:szCs w:val="20"/>
+          <w:lang w:val="en-US" w:eastAsia="ru-RU"/>
+        </w:rPr>
+        <w:t xml:space="preserve"> (</w:t>
+      </w:r>
+      <w:r>
+        <w:rPr>
+          <w:rFonts w:ascii="Courier New" w:hAnsi="Courier New" w:cs="Courier New"/>
+          <w:b/>
+          <w:bCs/>
+          <w:sz w:val="20"/>
+          <w:szCs w:val="20"/>
+          <w:lang w:val="en-US" w:eastAsia="ru-RU"/>
+        </w:rPr>
+        <w:t>let</w:t>
+      </w:r>
+      <w:r>
+        <w:rPr>
+          <w:rFonts w:ascii="Courier New" w:hAnsi="Courier New" w:cs="Courier New"/>
+          <w:sz w:val="20"/>
+          <w:szCs w:val="20"/>
+          <w:lang w:val="en-US" w:eastAsia="ru-RU"/>
+        </w:rPr>
+        <w:t xml:space="preserve"> </w:t>
+      </w:r>
+      <w:proofErr w:type="spellStart"/>
+      <w:r>
+        <w:rPr>
+          <w:rFonts w:ascii="Courier New" w:hAnsi="Courier New" w:cs="Courier New"/>
+          <w:sz w:val="20"/>
+          <w:szCs w:val="20"/>
+          <w:lang w:val="en-US" w:eastAsia="ru-RU"/>
+        </w:rPr>
+        <w:t>i</w:t>
+      </w:r>
+      <w:proofErr w:type="spellEnd"/>
+      <w:r>
+        <w:rPr>
+          <w:rFonts w:ascii="Courier New" w:hAnsi="Courier New" w:cs="Courier New"/>
+          <w:sz w:val="20"/>
+          <w:szCs w:val="20"/>
+          <w:lang w:val="en-US" w:eastAsia="ru-RU"/>
+        </w:rPr>
+        <w:t xml:space="preserve"> = 0; </w:t>
+      </w:r>
+      <w:proofErr w:type="spellStart"/>
+      <w:r>
+        <w:rPr>
+          <w:rFonts w:ascii="Courier New" w:hAnsi="Courier New" w:cs="Courier New"/>
+          <w:sz w:val="20"/>
+          <w:szCs w:val="20"/>
+          <w:lang w:val="en-US" w:eastAsia="ru-RU"/>
+        </w:rPr>
+        <w:t>i</w:t>
+      </w:r>
+      <w:proofErr w:type="spellEnd"/>
+      <w:r>
+        <w:rPr>
+          <w:rFonts w:ascii="Courier New" w:hAnsi="Courier New" w:cs="Courier New"/>
+          <w:sz w:val="20"/>
+          <w:szCs w:val="20"/>
+          <w:lang w:val="en-US" w:eastAsia="ru-RU"/>
+        </w:rPr>
+        <w:t xml:space="preserve"> &lt; </w:t>
+      </w:r>
+      <w:proofErr w:type="spellStart"/>
+      <w:proofErr w:type="gramStart"/>
+      <w:r>
+        <w:rPr>
+          <w:rFonts w:ascii="Courier New" w:hAnsi="Courier New" w:cs="Courier New"/>
+          <w:sz w:val="20"/>
+          <w:szCs w:val="20"/>
+          <w:lang w:val="en-US" w:eastAsia="ru-RU"/>
+        </w:rPr>
+        <w:t>pattern.length</w:t>
+      </w:r>
+      <w:proofErr w:type="spellEnd"/>
+      <w:proofErr w:type="gramEnd"/>
+      <w:r>
+        <w:rPr>
+          <w:rFonts w:ascii="Courier New" w:hAnsi="Courier New" w:cs="Courier New"/>
+          <w:sz w:val="20"/>
+          <w:szCs w:val="20"/>
+          <w:lang w:val="en-US" w:eastAsia="ru-RU"/>
+        </w:rPr>
+        <w:t xml:space="preserve">; </w:t>
+      </w:r>
+      <w:proofErr w:type="spellStart"/>
+      <w:r>
+        <w:rPr>
+          <w:rFonts w:ascii="Courier New" w:hAnsi="Courier New" w:cs="Courier New"/>
+          <w:sz w:val="20"/>
+          <w:szCs w:val="20"/>
+          <w:lang w:val="en-US" w:eastAsia="ru-RU"/>
+        </w:rPr>
+        <w:t>i</w:t>
+      </w:r>
+      <w:proofErr w:type="spellEnd"/>
+      <w:r>
+        <w:rPr>
+          <w:rFonts w:ascii="Courier New" w:hAnsi="Courier New" w:cs="Courier New"/>
+          <w:sz w:val="20"/>
+          <w:szCs w:val="20"/>
+          <w:lang w:val="en-US" w:eastAsia="ru-RU"/>
+        </w:rPr>
+        <w:t>++) {</w:t>
+      </w:r>
+    </w:p>
+    <w:p>
+      <w:pPr>
+        <w:widowControl/>
+        <w:tabs>
+          <w:tab w:val="left" w:pos="916"/>
+          <w:tab w:val="left" w:pos="1832"/>
+          <w:tab w:val="left" w:pos="2748"/>
+          <w:tab w:val="left" w:pos="3664"/>
+          <w:tab w:val="left" w:pos="4580"/>
+          <w:tab w:val="left" w:pos="5496"/>
+          <w:tab w:val="left" w:pos="6412"/>
+          <w:tab w:val="left" w:pos="7328"/>
+          <w:tab w:val="left" w:pos="8244"/>
+          <w:tab w:val="left" w:pos="9160"/>
+          <w:tab w:val="left" w:pos="10076"/>
+          <w:tab w:val="left" w:pos="10992"/>
+          <w:tab w:val="left" w:pos="11908"/>
+          <w:tab w:val="left" w:pos="12824"/>
+          <w:tab w:val="left" w:pos="13740"/>
+          <w:tab w:val="left" w:pos="14656"/>
+        </w:tabs>
+        <w:autoSpaceDE/>
+        <w:autoSpaceDN/>
+        <w:spacing w:line="300" w:lineRule="auto"/>
+        <w:rPr>
+          <w:rFonts w:ascii="Courier New" w:hAnsi="Courier New" w:cs="Courier New"/>
+          <w:sz w:val="20"/>
+          <w:szCs w:val="20"/>
+          <w:lang w:val="en-US" w:eastAsia="ru-RU"/>
+        </w:rPr>
+      </w:pPr>
+      <w:r>
+        <w:rPr>
+          <w:rFonts w:ascii="Courier New" w:hAnsi="Courier New" w:cs="Courier New"/>
+          <w:sz w:val="20"/>
+          <w:szCs w:val="20"/>
+          <w:lang w:val="en-US" w:eastAsia="ru-RU"/>
+        </w:rPr>
+        <w:t xml:space="preserve">        </w:t>
+      </w:r>
+      <w:r>
+        <w:rPr>
+          <w:rFonts w:ascii="Courier New" w:hAnsi="Courier New" w:cs="Courier New"/>
+          <w:b/>
+          <w:bCs/>
+          <w:sz w:val="20"/>
+          <w:szCs w:val="20"/>
+          <w:lang w:val="en-US" w:eastAsia="ru-RU"/>
+        </w:rPr>
+        <w:t>for</w:t>
+      </w:r>
+      <w:r>
+        <w:rPr>
+          <w:rFonts w:ascii="Courier New" w:hAnsi="Courier New" w:cs="Courier New"/>
+          <w:sz w:val="20"/>
+          <w:szCs w:val="20"/>
+          <w:lang w:val="en-US" w:eastAsia="ru-RU"/>
+        </w:rPr>
+        <w:t xml:space="preserve"> (</w:t>
+      </w:r>
+      <w:r>
+        <w:rPr>
+          <w:rFonts w:ascii="Courier New" w:hAnsi="Courier New" w:cs="Courier New"/>
+          <w:b/>
+          <w:bCs/>
+          <w:sz w:val="20"/>
+          <w:szCs w:val="20"/>
+          <w:lang w:val="en-US" w:eastAsia="ru-RU"/>
+        </w:rPr>
+        <w:t>let</w:t>
+      </w:r>
+      <w:r>
+        <w:rPr>
+          <w:rFonts w:ascii="Courier New" w:hAnsi="Courier New" w:cs="Courier New"/>
+          <w:sz w:val="20"/>
+          <w:szCs w:val="20"/>
+          <w:lang w:val="en-US" w:eastAsia="ru-RU"/>
+        </w:rPr>
+        <w:t xml:space="preserve"> j = 0; j &lt; pattern[</w:t>
+      </w:r>
+      <w:proofErr w:type="spellStart"/>
+      <w:r>
+        <w:rPr>
+          <w:rFonts w:ascii="Courier New" w:hAnsi="Courier New" w:cs="Courier New"/>
+          <w:sz w:val="20"/>
+          <w:szCs w:val="20"/>
+          <w:lang w:val="en-US" w:eastAsia="ru-RU"/>
+        </w:rPr>
+        <w:t>i</w:t>
+      </w:r>
+      <w:proofErr w:type="spellEnd"/>
+      <w:proofErr w:type="gramStart"/>
+      <w:r>
+        <w:rPr>
+          <w:rFonts w:ascii="Courier New" w:hAnsi="Courier New" w:cs="Courier New"/>
+          <w:sz w:val="20"/>
+          <w:szCs w:val="20"/>
+          <w:lang w:val="en-US" w:eastAsia="ru-RU"/>
+        </w:rPr>
+        <w:t>].length</w:t>
+      </w:r>
+      <w:proofErr w:type="gramEnd"/>
+      <w:r>
+        <w:rPr>
+          <w:rFonts w:ascii="Courier New" w:hAnsi="Courier New" w:cs="Courier New"/>
+          <w:sz w:val="20"/>
+          <w:szCs w:val="20"/>
+          <w:lang w:val="en-US" w:eastAsia="ru-RU"/>
+        </w:rPr>
+        <w:t xml:space="preserve">; </w:t>
+      </w:r>
+      <w:proofErr w:type="spellStart"/>
+      <w:r>
+        <w:rPr>
+          <w:rFonts w:ascii="Courier New" w:hAnsi="Courier New" w:cs="Courier New"/>
+          <w:sz w:val="20"/>
+          <w:szCs w:val="20"/>
+          <w:lang w:val="en-US" w:eastAsia="ru-RU"/>
+        </w:rPr>
+        <w:t>j++</w:t>
+      </w:r>
+      <w:proofErr w:type="spellEnd"/>
+      <w:r>
+        <w:rPr>
+          <w:rFonts w:ascii="Courier New" w:hAnsi="Courier New" w:cs="Courier New"/>
+          <w:sz w:val="20"/>
+          <w:szCs w:val="20"/>
+          <w:lang w:val="en-US" w:eastAsia="ru-RU"/>
+        </w:rPr>
+        <w:t>) {</w:t>
+      </w:r>
+    </w:p>
+    <w:p>
+      <w:pPr>
+        <w:widowControl/>
+        <w:tabs>
+          <w:tab w:val="left" w:pos="916"/>
+          <w:tab w:val="left" w:pos="1832"/>
+          <w:tab w:val="left" w:pos="2748"/>
+          <w:tab w:val="left" w:pos="3664"/>
+          <w:tab w:val="left" w:pos="4580"/>
+          <w:tab w:val="left" w:pos="5496"/>
+          <w:tab w:val="left" w:pos="6412"/>
+          <w:tab w:val="left" w:pos="7328"/>
+          <w:tab w:val="left" w:pos="8244"/>
+          <w:tab w:val="left" w:pos="9160"/>
+          <w:tab w:val="left" w:pos="10076"/>
+          <w:tab w:val="left" w:pos="10992"/>
+          <w:tab w:val="left" w:pos="11908"/>
+          <w:tab w:val="left" w:pos="12824"/>
+          <w:tab w:val="left" w:pos="13740"/>
+          <w:tab w:val="left" w:pos="14656"/>
+        </w:tabs>
+        <w:autoSpaceDE/>
+        <w:autoSpaceDN/>
+        <w:spacing w:line="300" w:lineRule="auto"/>
+        <w:rPr>
+          <w:rFonts w:ascii="Courier New" w:hAnsi="Courier New" w:cs="Courier New"/>
+          <w:sz w:val="20"/>
+          <w:szCs w:val="20"/>
+          <w:lang w:val="en-US" w:eastAsia="ru-RU"/>
+        </w:rPr>
+      </w:pPr>
+      <w:r>
+        <w:rPr>
+          <w:rFonts w:ascii="Courier New" w:hAnsi="Courier New" w:cs="Courier New"/>
+          <w:sz w:val="20"/>
+          <w:szCs w:val="20"/>
+          <w:lang w:val="en-US" w:eastAsia="ru-RU"/>
+        </w:rPr>
+        <w:t xml:space="preserve">            </w:t>
+      </w:r>
+      <w:r>
+        <w:rPr>
+          <w:rFonts w:ascii="Courier New" w:hAnsi="Courier New" w:cs="Courier New"/>
+          <w:b/>
+          <w:bCs/>
+          <w:sz w:val="20"/>
+          <w:szCs w:val="20"/>
+          <w:lang w:val="en-US" w:eastAsia="ru-RU"/>
+        </w:rPr>
+        <w:t>if</w:t>
+      </w:r>
+      <w:r>
+        <w:rPr>
+          <w:rFonts w:ascii="Courier New" w:hAnsi="Courier New" w:cs="Courier New"/>
+          <w:sz w:val="20"/>
+          <w:szCs w:val="20"/>
+          <w:lang w:val="en-US" w:eastAsia="ru-RU"/>
+        </w:rPr>
+        <w:t xml:space="preserve"> </w:t>
+      </w:r>
+      <w:proofErr w:type="gramStart"/>
+      <w:r>
+        <w:rPr>
+          <w:rFonts w:ascii="Courier New" w:hAnsi="Courier New" w:cs="Courier New"/>
+          <w:sz w:val="20"/>
+          <w:szCs w:val="20"/>
+          <w:lang w:val="en-US" w:eastAsia="ru-RU"/>
+        </w:rPr>
+        <w:t>(!</w:t>
+      </w:r>
+      <w:proofErr w:type="spellStart"/>
+      <w:r>
+        <w:rPr>
+          <w:rFonts w:ascii="Courier New" w:hAnsi="Courier New" w:cs="Courier New"/>
+          <w:sz w:val="20"/>
+          <w:szCs w:val="20"/>
+          <w:lang w:val="en-US" w:eastAsia="ru-RU"/>
+        </w:rPr>
+        <w:t>isNaN</w:t>
+      </w:r>
+      <w:proofErr w:type="spellEnd"/>
+      <w:proofErr w:type="gramEnd"/>
+      <w:r>
+        <w:rPr>
+          <w:rFonts w:ascii="Courier New" w:hAnsi="Courier New" w:cs="Courier New"/>
+          <w:sz w:val="20"/>
+          <w:szCs w:val="20"/>
+          <w:lang w:val="en-US" w:eastAsia="ru-RU"/>
+        </w:rPr>
+        <w:t>(pattern[</w:t>
+      </w:r>
+      <w:proofErr w:type="spellStart"/>
+      <w:r>
+        <w:rPr>
+          <w:rFonts w:ascii="Courier New" w:hAnsi="Courier New" w:cs="Courier New"/>
+          <w:sz w:val="20"/>
+          <w:szCs w:val="20"/>
+          <w:lang w:val="en-US" w:eastAsia="ru-RU"/>
+        </w:rPr>
+        <w:t>i</w:t>
+      </w:r>
+      <w:proofErr w:type="spellEnd"/>
+      <w:r>
+        <w:rPr>
+          <w:rFonts w:ascii="Courier New" w:hAnsi="Courier New" w:cs="Courier New"/>
+          <w:sz w:val="20"/>
+          <w:szCs w:val="20"/>
+          <w:lang w:val="en-US" w:eastAsia="ru-RU"/>
+        </w:rPr>
+        <w:t>][j])) {</w:t>
+      </w:r>
+    </w:p>
+    <w:p>
+      <w:pPr>
+        <w:widowControl/>
+        <w:tabs>
+          <w:tab w:val="left" w:pos="916"/>
+          <w:tab w:val="left" w:pos="1832"/>
+          <w:tab w:val="left" w:pos="2748"/>
+          <w:tab w:val="left" w:pos="3664"/>
+          <w:tab w:val="left" w:pos="4580"/>
+          <w:tab w:val="left" w:pos="5496"/>
+          <w:tab w:val="left" w:pos="6412"/>
+          <w:tab w:val="left" w:pos="7328"/>
+          <w:tab w:val="left" w:pos="8244"/>
+          <w:tab w:val="left" w:pos="9160"/>
+          <w:tab w:val="left" w:pos="10076"/>
+          <w:tab w:val="left" w:pos="10992"/>
+          <w:tab w:val="left" w:pos="11908"/>
+          <w:tab w:val="left" w:pos="12824"/>
+          <w:tab w:val="left" w:pos="13740"/>
+          <w:tab w:val="left" w:pos="14656"/>
+        </w:tabs>
+        <w:autoSpaceDE/>
+        <w:autoSpaceDN/>
+        <w:spacing w:line="300" w:lineRule="auto"/>
+        <w:rPr>
+          <w:rFonts w:ascii="Courier New" w:hAnsi="Courier New" w:cs="Courier New"/>
+          <w:sz w:val="20"/>
+          <w:szCs w:val="20"/>
+          <w:lang w:val="en-US" w:eastAsia="ru-RU"/>
+        </w:rPr>
+      </w:pPr>
+      <w:r>
+        <w:rPr>
+          <w:rFonts w:ascii="Courier New" w:hAnsi="Courier New" w:cs="Courier New"/>
+          <w:sz w:val="20"/>
+          <w:szCs w:val="20"/>
+          <w:lang w:val="en-US" w:eastAsia="ru-RU"/>
+        </w:rPr>
+        <w:t xml:space="preserve">                </w:t>
+      </w:r>
+      <w:proofErr w:type="spellStart"/>
+      <w:proofErr w:type="gramStart"/>
+      <w:r>
+        <w:rPr>
+          <w:rFonts w:ascii="Courier New" w:hAnsi="Courier New" w:cs="Courier New"/>
+          <w:sz w:val="20"/>
+          <w:szCs w:val="20"/>
+          <w:lang w:val="en-US" w:eastAsia="ru-RU"/>
+        </w:rPr>
+        <w:t>ctx.fillStyle</w:t>
+      </w:r>
+      <w:proofErr w:type="spellEnd"/>
+      <w:proofErr w:type="gramEnd"/>
+      <w:r>
+        <w:rPr>
+          <w:rFonts w:ascii="Courier New" w:hAnsi="Courier New" w:cs="Courier New"/>
+          <w:sz w:val="20"/>
+          <w:szCs w:val="20"/>
+          <w:lang w:val="en-US" w:eastAsia="ru-RU"/>
+        </w:rPr>
+        <w:t xml:space="preserve"> = pattern[</w:t>
+      </w:r>
+      <w:proofErr w:type="spellStart"/>
+      <w:r>
+        <w:rPr>
+          <w:rFonts w:ascii="Courier New" w:hAnsi="Courier New" w:cs="Courier New"/>
+          <w:sz w:val="20"/>
+          <w:szCs w:val="20"/>
+          <w:lang w:val="en-US" w:eastAsia="ru-RU"/>
+        </w:rPr>
+        <w:t>i</w:t>
+      </w:r>
+      <w:proofErr w:type="spellEnd"/>
+      <w:r>
+        <w:rPr>
+          <w:rFonts w:ascii="Courier New" w:hAnsi="Courier New" w:cs="Courier New"/>
+          <w:sz w:val="20"/>
+          <w:szCs w:val="20"/>
+          <w:lang w:val="en-US" w:eastAsia="ru-RU"/>
+        </w:rPr>
+        <w:t>][j] === 1 ? blue : green;</w:t>
+      </w:r>
+    </w:p>
+    <w:p>
+      <w:pPr>
+        <w:widowControl/>
+        <w:tabs>
+          <w:tab w:val="left" w:pos="916"/>
+          <w:tab w:val="left" w:pos="1832"/>
+          <w:tab w:val="left" w:pos="2748"/>
+          <w:tab w:val="left" w:pos="3664"/>
+          <w:tab w:val="left" w:pos="4580"/>
+          <w:tab w:val="left" w:pos="5496"/>
+          <w:tab w:val="left" w:pos="6412"/>
+          <w:tab w:val="left" w:pos="7328"/>
+          <w:tab w:val="left" w:pos="8244"/>
+          <w:tab w:val="left" w:pos="9160"/>
+          <w:tab w:val="left" w:pos="10076"/>
+          <w:tab w:val="left" w:pos="10992"/>
+          <w:tab w:val="left" w:pos="11908"/>
+          <w:tab w:val="left" w:pos="12824"/>
+          <w:tab w:val="left" w:pos="13740"/>
+          <w:tab w:val="left" w:pos="14656"/>
+        </w:tabs>
+        <w:autoSpaceDE/>
+        <w:autoSpaceDN/>
+        <w:spacing w:line="300" w:lineRule="auto"/>
+        <w:rPr>
+          <w:rFonts w:ascii="Courier New" w:hAnsi="Courier New" w:cs="Courier New"/>
+          <w:sz w:val="20"/>
+          <w:szCs w:val="20"/>
+          <w:lang w:val="en-US" w:eastAsia="ru-RU"/>
+        </w:rPr>
+      </w:pPr>
+      <w:r>
+        <w:rPr>
+          <w:rFonts w:ascii="Courier New" w:hAnsi="Courier New" w:cs="Courier New"/>
+          <w:sz w:val="20"/>
+          <w:szCs w:val="20"/>
+          <w:lang w:val="en-US" w:eastAsia="ru-RU"/>
+        </w:rPr>
+        <w:t xml:space="preserve">                </w:t>
+      </w:r>
+      <w:proofErr w:type="spellStart"/>
+      <w:proofErr w:type="gramStart"/>
+      <w:r>
+        <w:rPr>
+          <w:rFonts w:ascii="Courier New" w:hAnsi="Courier New" w:cs="Courier New"/>
+          <w:sz w:val="20"/>
+          <w:szCs w:val="20"/>
+          <w:lang w:val="en-US" w:eastAsia="ru-RU"/>
+        </w:rPr>
+        <w:t>ctx.fillRect</w:t>
+      </w:r>
+      <w:proofErr w:type="spellEnd"/>
+      <w:proofErr w:type="gramEnd"/>
+      <w:r>
+        <w:rPr>
+          <w:rFonts w:ascii="Courier New" w:hAnsi="Courier New" w:cs="Courier New"/>
+          <w:sz w:val="20"/>
+          <w:szCs w:val="20"/>
+          <w:lang w:val="en-US" w:eastAsia="ru-RU"/>
+        </w:rPr>
+        <w:t xml:space="preserve">(j * size * 0.9, </w:t>
+      </w:r>
+      <w:proofErr w:type="spellStart"/>
+      <w:r>
+        <w:rPr>
+          <w:rFonts w:ascii="Courier New" w:hAnsi="Courier New" w:cs="Courier New"/>
+          <w:sz w:val="20"/>
+          <w:szCs w:val="20"/>
+          <w:lang w:val="en-US" w:eastAsia="ru-RU"/>
+        </w:rPr>
+        <w:t>i</w:t>
+      </w:r>
+      <w:proofErr w:type="spellEnd"/>
+      <w:r>
+        <w:rPr>
+          <w:rFonts w:ascii="Courier New" w:hAnsi="Courier New" w:cs="Courier New"/>
+          <w:sz w:val="20"/>
+          <w:szCs w:val="20"/>
+          <w:lang w:val="en-US" w:eastAsia="ru-RU"/>
+        </w:rPr>
+        <w:t xml:space="preserve"> * size * 0.9, size / 2, size / 2);</w:t>
+      </w:r>
+    </w:p>
+    <w:p>
+      <w:pPr>
+        <w:widowControl/>
+        <w:tabs>
+          <w:tab w:val="left" w:pos="916"/>
+          <w:tab w:val="left" w:pos="1832"/>
+          <w:tab w:val="left" w:pos="2748"/>
+          <w:tab w:val="left" w:pos="3664"/>
+          <w:tab w:val="left" w:pos="4580"/>
+          <w:tab w:val="left" w:pos="5496"/>
+          <w:tab w:val="left" w:pos="6412"/>
+          <w:tab w:val="left" w:pos="7328"/>
+          <w:tab w:val="left" w:pos="8244"/>
+          <w:tab w:val="left" w:pos="9160"/>
+          <w:tab w:val="left" w:pos="10076"/>
+          <w:tab w:val="left" w:pos="10992"/>
+          <w:tab w:val="left" w:pos="11908"/>
+          <w:tab w:val="left" w:pos="12824"/>
+          <w:tab w:val="left" w:pos="13740"/>
+          <w:tab w:val="left" w:pos="14656"/>
+        </w:tabs>
+        <w:autoSpaceDE/>
+        <w:autoSpaceDN/>
+        <w:spacing w:line="300" w:lineRule="auto"/>
+        <w:rPr>
+          <w:rFonts w:ascii="Courier New" w:hAnsi="Courier New" w:cs="Courier New"/>
+          <w:sz w:val="20"/>
+          <w:szCs w:val="20"/>
+          <w:lang w:val="en-US" w:eastAsia="ru-RU"/>
+        </w:rPr>
+      </w:pPr>
+      <w:r>
+        <w:rPr>
+          <w:rFonts w:ascii="Courier New" w:hAnsi="Courier New" w:cs="Courier New"/>
+          <w:sz w:val="20"/>
+          <w:szCs w:val="20"/>
+          <w:lang w:val="en-US" w:eastAsia="ru-RU"/>
+        </w:rPr>
+        <w:t xml:space="preserve">            }</w:t>
+      </w:r>
+    </w:p>
+    <w:p>
+      <w:pPr>
+        <w:widowControl/>
+        <w:tabs>
+          <w:tab w:val="left" w:pos="916"/>
+          <w:tab w:val="left" w:pos="1832"/>
+          <w:tab w:val="left" w:pos="2748"/>
+          <w:tab w:val="left" w:pos="3664"/>
+          <w:tab w:val="left" w:pos="4580"/>
+          <w:tab w:val="left" w:pos="5496"/>
+          <w:tab w:val="left" w:pos="6412"/>
+          <w:tab w:val="left" w:pos="7328"/>
+          <w:tab w:val="left" w:pos="8244"/>
+          <w:tab w:val="left" w:pos="9160"/>
+          <w:tab w:val="left" w:pos="10076"/>
+          <w:tab w:val="left" w:pos="10992"/>
+          <w:tab w:val="left" w:pos="11908"/>
+          <w:tab w:val="left" w:pos="12824"/>
+          <w:tab w:val="left" w:pos="13740"/>
+          <w:tab w:val="left" w:pos="14656"/>
+        </w:tabs>
+        <w:autoSpaceDE/>
+        <w:autoSpaceDN/>
+        <w:spacing w:line="300" w:lineRule="auto"/>
+        <w:rPr>
+          <w:rFonts w:ascii="Courier New" w:hAnsi="Courier New" w:cs="Courier New"/>
+          <w:sz w:val="20"/>
+          <w:szCs w:val="20"/>
+          <w:lang w:val="en-US" w:eastAsia="ru-RU"/>
+        </w:rPr>
+      </w:pPr>
+      <w:r>
+        <w:rPr>
+          <w:rFonts w:ascii="Courier New" w:hAnsi="Courier New" w:cs="Courier New"/>
+          <w:sz w:val="20"/>
+          <w:szCs w:val="20"/>
+          <w:lang w:val="en-US" w:eastAsia="ru-RU"/>
+        </w:rPr>
+        <w:t xml:space="preserve">        }</w:t>
+      </w:r>
+    </w:p>
+    <w:p>
+      <w:pPr>
+        <w:widowControl/>
+        <w:tabs>
+          <w:tab w:val="left" w:pos="916"/>
+          <w:tab w:val="left" w:pos="1832"/>
+          <w:tab w:val="left" w:pos="2748"/>
+          <w:tab w:val="left" w:pos="3664"/>
+          <w:tab w:val="left" w:pos="4580"/>
+          <w:tab w:val="left" w:pos="5496"/>
+          <w:tab w:val="left" w:pos="6412"/>
+          <w:tab w:val="left" w:pos="7328"/>
+          <w:tab w:val="left" w:pos="8244"/>
+          <w:tab w:val="left" w:pos="9160"/>
+          <w:tab w:val="left" w:pos="10076"/>
+          <w:tab w:val="left" w:pos="10992"/>
+          <w:tab w:val="left" w:pos="11908"/>
+          <w:tab w:val="left" w:pos="12824"/>
+          <w:tab w:val="left" w:pos="13740"/>
+          <w:tab w:val="left" w:pos="14656"/>
+        </w:tabs>
+        <w:autoSpaceDE/>
+        <w:autoSpaceDN/>
+        <w:spacing w:line="300" w:lineRule="auto"/>
+        <w:rPr>
+          <w:rFonts w:ascii="Courier New" w:hAnsi="Courier New" w:cs="Courier New"/>
+          <w:sz w:val="20"/>
+          <w:szCs w:val="20"/>
+          <w:lang w:val="en-US" w:eastAsia="ru-RU"/>
+        </w:rPr>
+      </w:pPr>
+      <w:r>
+        <w:rPr>
+          <w:rFonts w:ascii="Courier New" w:hAnsi="Courier New" w:cs="Courier New"/>
+          <w:sz w:val="20"/>
+          <w:szCs w:val="20"/>
+          <w:lang w:val="en-US" w:eastAsia="ru-RU"/>
+        </w:rPr>
+        <w:t xml:space="preserve">    }</w:t>
+      </w:r>
+    </w:p>
+    <w:p>
+      <w:pPr>
+        <w:widowControl/>
+        <w:tabs>
+          <w:tab w:val="left" w:pos="916"/>
+          <w:tab w:val="left" w:pos="1832"/>
+          <w:tab w:val="left" w:pos="2748"/>
+          <w:tab w:val="left" w:pos="3664"/>
+          <w:tab w:val="left" w:pos="4580"/>
+          <w:tab w:val="left" w:pos="5496"/>
+          <w:tab w:val="left" w:pos="6412"/>
+          <w:tab w:val="left" w:pos="7328"/>
+          <w:tab w:val="left" w:pos="8244"/>
+          <w:tab w:val="left" w:pos="9160"/>
+          <w:tab w:val="left" w:pos="10076"/>
+          <w:tab w:val="left" w:pos="10992"/>
+          <w:tab w:val="left" w:pos="11908"/>
+          <w:tab w:val="left" w:pos="12824"/>
+          <w:tab w:val="left" w:pos="13740"/>
+          <w:tab w:val="left" w:pos="14656"/>
+        </w:tabs>
+        <w:autoSpaceDE/>
+        <w:autoSpaceDN/>
+        <w:spacing w:line="300" w:lineRule="auto"/>
+        <w:rPr>
+          <w:rFonts w:ascii="Courier New" w:hAnsi="Courier New" w:cs="Courier New"/>
+          <w:sz w:val="20"/>
+          <w:szCs w:val="20"/>
+          <w:lang w:val="en-US" w:eastAsia="ru-RU"/>
+        </w:rPr>
+      </w:pPr>
+      <w:r>
+        <w:rPr>
+          <w:rFonts w:ascii="Courier New" w:hAnsi="Courier New" w:cs="Courier New"/>
+          <w:sz w:val="20"/>
+          <w:szCs w:val="20"/>
+          <w:lang w:val="en-US" w:eastAsia="ru-RU"/>
+        </w:rPr>
+        <w:t>}</w:t>
+      </w:r>
+    </w:p>
+    <w:p>
+      <w:pPr>
+        <w:widowControl/>
+        <w:tabs>
+          <w:tab w:val="left" w:pos="916"/>
+          <w:tab w:val="left" w:pos="1832"/>
+          <w:tab w:val="left" w:pos="2748"/>
+          <w:tab w:val="left" w:pos="3664"/>
+          <w:tab w:val="left" w:pos="4580"/>
+          <w:tab w:val="left" w:pos="5496"/>
+          <w:tab w:val="left" w:pos="6412"/>
+          <w:tab w:val="left" w:pos="7328"/>
+          <w:tab w:val="left" w:pos="8244"/>
+          <w:tab w:val="left" w:pos="9160"/>
+          <w:tab w:val="left" w:pos="10076"/>
+          <w:tab w:val="left" w:pos="10992"/>
+          <w:tab w:val="left" w:pos="11908"/>
+          <w:tab w:val="left" w:pos="12824"/>
+          <w:tab w:val="left" w:pos="13740"/>
+          <w:tab w:val="left" w:pos="14656"/>
+        </w:tabs>
+        <w:autoSpaceDE/>
+        <w:autoSpaceDN/>
+        <w:spacing w:line="300" w:lineRule="auto"/>
+        <w:rPr>
+          <w:rFonts w:ascii="Courier New" w:hAnsi="Courier New" w:cs="Courier New"/>
+          <w:sz w:val="20"/>
+          <w:szCs w:val="20"/>
+          <w:lang w:val="en-US" w:eastAsia="ru-RU"/>
+        </w:rPr>
+      </w:pPr>
+    </w:p>
+    <w:p>
+      <w:pPr>
+        <w:widowControl/>
+        <w:tabs>
+          <w:tab w:val="left" w:pos="916"/>
+          <w:tab w:val="left" w:pos="1832"/>
+          <w:tab w:val="left" w:pos="2748"/>
+          <w:tab w:val="left" w:pos="3664"/>
+          <w:tab w:val="left" w:pos="4580"/>
+          <w:tab w:val="left" w:pos="5496"/>
+          <w:tab w:val="left" w:pos="6412"/>
+          <w:tab w:val="left" w:pos="7328"/>
+          <w:tab w:val="left" w:pos="8244"/>
+          <w:tab w:val="left" w:pos="9160"/>
+          <w:tab w:val="left" w:pos="10076"/>
+          <w:tab w:val="left" w:pos="10992"/>
+          <w:tab w:val="left" w:pos="11908"/>
+          <w:tab w:val="left" w:pos="12824"/>
+          <w:tab w:val="left" w:pos="13740"/>
+          <w:tab w:val="left" w:pos="14656"/>
+        </w:tabs>
+        <w:autoSpaceDE/>
+        <w:autoSpaceDN/>
+        <w:spacing w:line="300" w:lineRule="auto"/>
+        <w:rPr>
+          <w:rFonts w:ascii="Courier New" w:hAnsi="Courier New" w:cs="Courier New"/>
+          <w:sz w:val="20"/>
+          <w:szCs w:val="20"/>
+          <w:lang w:val="en-US" w:eastAsia="ru-RU"/>
+        </w:rPr>
+      </w:pPr>
+      <w:r>
+        <w:rPr>
+          <w:rFonts w:ascii="Courier New" w:hAnsi="Courier New" w:cs="Courier New"/>
+          <w:b/>
+          <w:bCs/>
+          <w:sz w:val="20"/>
+          <w:szCs w:val="20"/>
+          <w:lang w:val="en-US" w:eastAsia="ru-RU"/>
+        </w:rPr>
+        <w:t>const</w:t>
+      </w:r>
+      <w:r>
+        <w:rPr>
+          <w:rFonts w:ascii="Courier New" w:hAnsi="Courier New" w:cs="Courier New"/>
+          <w:sz w:val="20"/>
+          <w:szCs w:val="20"/>
+          <w:lang w:val="en-US" w:eastAsia="ru-RU"/>
+        </w:rPr>
+        <w:t xml:space="preserve"> rows = </w:t>
+      </w:r>
+      <w:proofErr w:type="spellStart"/>
+      <w:proofErr w:type="gramStart"/>
+      <w:r>
+        <w:rPr>
+          <w:rFonts w:ascii="Courier New" w:hAnsi="Courier New" w:cs="Courier New"/>
+          <w:sz w:val="20"/>
+          <w:szCs w:val="20"/>
+          <w:lang w:val="en-US" w:eastAsia="ru-RU"/>
+        </w:rPr>
+        <w:t>parseInt</w:t>
+      </w:r>
+      <w:proofErr w:type="spellEnd"/>
+      <w:r>
+        <w:rPr>
+          <w:rFonts w:ascii="Courier New" w:hAnsi="Courier New" w:cs="Courier New"/>
+          <w:sz w:val="20"/>
+          <w:szCs w:val="20"/>
+          <w:lang w:val="en-US" w:eastAsia="ru-RU"/>
+        </w:rPr>
+        <w:t>(</w:t>
+      </w:r>
+      <w:proofErr w:type="gramEnd"/>
+      <w:r>
+        <w:rPr>
+          <w:rFonts w:ascii="Courier New" w:hAnsi="Courier New" w:cs="Courier New"/>
+          <w:sz w:val="20"/>
+          <w:szCs w:val="20"/>
+          <w:lang w:val="en-US" w:eastAsia="ru-RU"/>
+        </w:rPr>
+        <w:t>prompt(</w:t>
+      </w:r>
+      <w:r>
+        <w:rPr>
+          <w:rFonts w:ascii="Courier New" w:hAnsi="Courier New" w:cs="Courier New"/>
+          <w:i/>
+          <w:iCs/>
+          <w:sz w:val="20"/>
+          <w:szCs w:val="20"/>
+          <w:lang w:val="en-US" w:eastAsia="ru-RU"/>
+        </w:rPr>
+        <w:t>"</w:t>
+      </w:r>
+      <w:r>
+        <w:rPr>
+          <w:rFonts w:ascii="Courier New" w:hAnsi="Courier New" w:cs="Courier New"/>
+          <w:i/>
+          <w:iCs/>
+          <w:sz w:val="20"/>
+          <w:szCs w:val="20"/>
           <w:lang w:eastAsia="ru-RU"/>
         </w:rPr>
-      </w:pPr>
-      <w:r>
-        <w:rPr>
-          <w:rFonts w:ascii="Courier New" w:hAnsi="Courier New" w:cs="Courier New"/>
+        <w:t>Введите</w:t>
+      </w:r>
+      <w:r>
+        <w:rPr>
+          <w:rFonts w:ascii="Courier New" w:hAnsi="Courier New" w:cs="Courier New"/>
+          <w:i/>
+          <w:iCs/>
+          <w:sz w:val="20"/>
+          <w:szCs w:val="20"/>
+          <w:lang w:val="en-US" w:eastAsia="ru-RU"/>
+        </w:rPr>
+        <w:t xml:space="preserve"> </w:t>
+      </w:r>
+      <w:r>
+        <w:rPr>
+          <w:rFonts w:ascii="Courier New" w:hAnsi="Courier New" w:cs="Courier New"/>
+          <w:i/>
+          <w:iCs/>
           <w:sz w:val="20"/>
           <w:szCs w:val="20"/>
           <w:lang w:eastAsia="ru-RU"/>
         </w:rPr>
-        <w:t>}</w:t>
+        <w:t>количество</w:t>
+      </w:r>
+      <w:r>
+        <w:rPr>
+          <w:rFonts w:ascii="Courier New" w:hAnsi="Courier New" w:cs="Courier New"/>
+          <w:i/>
+          <w:iCs/>
+          <w:sz w:val="20"/>
+          <w:szCs w:val="20"/>
+          <w:lang w:val="en-US" w:eastAsia="ru-RU"/>
+        </w:rPr>
+        <w:t xml:space="preserve"> </w:t>
+      </w:r>
+      <w:r>
+        <w:rPr>
+          <w:rFonts w:ascii="Courier New" w:hAnsi="Courier New" w:cs="Courier New"/>
+          <w:i/>
+          <w:iCs/>
+          <w:sz w:val="20"/>
+          <w:szCs w:val="20"/>
+          <w:lang w:eastAsia="ru-RU"/>
+        </w:rPr>
+        <w:t>строк</w:t>
+      </w:r>
+      <w:r>
+        <w:rPr>
+          <w:rFonts w:ascii="Courier New" w:hAnsi="Courier New" w:cs="Courier New"/>
+          <w:i/>
+          <w:iCs/>
+          <w:sz w:val="20"/>
+          <w:szCs w:val="20"/>
+          <w:lang w:val="en-US" w:eastAsia="ru-RU"/>
+        </w:rPr>
+        <w:t>:"</w:t>
+      </w:r>
+      <w:r>
+        <w:rPr>
+          <w:rFonts w:ascii="Courier New" w:hAnsi="Courier New" w:cs="Courier New"/>
+          <w:sz w:val="20"/>
+          <w:szCs w:val="20"/>
+          <w:lang w:val="en-US" w:eastAsia="ru-RU"/>
+        </w:rPr>
+        <w:t>));</w:t>
+      </w:r>
+    </w:p>
+    <w:p>
+      <w:pPr>
+        <w:widowControl/>
+        <w:tabs>
+          <w:tab w:val="left" w:pos="916"/>
+          <w:tab w:val="left" w:pos="1832"/>
+          <w:tab w:val="left" w:pos="2748"/>
+          <w:tab w:val="left" w:pos="3664"/>
+          <w:tab w:val="left" w:pos="4580"/>
+          <w:tab w:val="left" w:pos="5496"/>
+          <w:tab w:val="left" w:pos="6412"/>
+          <w:tab w:val="left" w:pos="7328"/>
+          <w:tab w:val="left" w:pos="8244"/>
+          <w:tab w:val="left" w:pos="9160"/>
+          <w:tab w:val="left" w:pos="10076"/>
+          <w:tab w:val="left" w:pos="10992"/>
+          <w:tab w:val="left" w:pos="11908"/>
+          <w:tab w:val="left" w:pos="12824"/>
+          <w:tab w:val="left" w:pos="13740"/>
+          <w:tab w:val="left" w:pos="14656"/>
+        </w:tabs>
+        <w:autoSpaceDE/>
+        <w:autoSpaceDN/>
+        <w:spacing w:line="300" w:lineRule="auto"/>
+        <w:rPr>
+          <w:rFonts w:ascii="Courier New" w:hAnsi="Courier New" w:cs="Courier New"/>
+          <w:sz w:val="20"/>
+          <w:szCs w:val="20"/>
+          <w:lang w:val="en-US" w:eastAsia="ru-RU"/>
+        </w:rPr>
+      </w:pPr>
+      <w:r>
+        <w:rPr>
+          <w:rFonts w:ascii="Courier New" w:hAnsi="Courier New" w:cs="Courier New"/>
+          <w:b/>
+          <w:bCs/>
+          <w:sz w:val="20"/>
+          <w:szCs w:val="20"/>
+          <w:lang w:val="en-US" w:eastAsia="ru-RU"/>
+        </w:rPr>
+        <w:t>const</w:t>
+      </w:r>
+      <w:r>
+        <w:rPr>
+          <w:rFonts w:ascii="Courier New" w:hAnsi="Courier New" w:cs="Courier New"/>
+          <w:sz w:val="20"/>
+          <w:szCs w:val="20"/>
+          <w:lang w:val="en-US" w:eastAsia="ru-RU"/>
+        </w:rPr>
+        <w:t xml:space="preserve"> cols = </w:t>
+      </w:r>
+      <w:proofErr w:type="spellStart"/>
+      <w:proofErr w:type="gramStart"/>
+      <w:r>
+        <w:rPr>
+          <w:rFonts w:ascii="Courier New" w:hAnsi="Courier New" w:cs="Courier New"/>
+          <w:sz w:val="20"/>
+          <w:szCs w:val="20"/>
+          <w:lang w:val="en-US" w:eastAsia="ru-RU"/>
+        </w:rPr>
+        <w:t>parseInt</w:t>
+      </w:r>
+      <w:proofErr w:type="spellEnd"/>
+      <w:r>
+        <w:rPr>
+          <w:rFonts w:ascii="Courier New" w:hAnsi="Courier New" w:cs="Courier New"/>
+          <w:sz w:val="20"/>
+          <w:szCs w:val="20"/>
+          <w:lang w:val="en-US" w:eastAsia="ru-RU"/>
+        </w:rPr>
+        <w:t>(</w:t>
+      </w:r>
+      <w:proofErr w:type="gramEnd"/>
+      <w:r>
+        <w:rPr>
+          <w:rFonts w:ascii="Courier New" w:hAnsi="Courier New" w:cs="Courier New"/>
+          <w:sz w:val="20"/>
+          <w:szCs w:val="20"/>
+          <w:lang w:val="en-US" w:eastAsia="ru-RU"/>
+        </w:rPr>
+        <w:t>prompt(</w:t>
+      </w:r>
+      <w:r>
+        <w:rPr>
+          <w:rFonts w:ascii="Courier New" w:hAnsi="Courier New" w:cs="Courier New"/>
+          <w:i/>
+          <w:iCs/>
+          <w:sz w:val="20"/>
+          <w:szCs w:val="20"/>
+          <w:lang w:val="en-US" w:eastAsia="ru-RU"/>
+        </w:rPr>
+        <w:t>"</w:t>
+      </w:r>
+      <w:r>
+        <w:rPr>
+          <w:rFonts w:ascii="Courier New" w:hAnsi="Courier New" w:cs="Courier New"/>
+          <w:i/>
+          <w:iCs/>
+          <w:sz w:val="20"/>
+          <w:szCs w:val="20"/>
+          <w:lang w:eastAsia="ru-RU"/>
+        </w:rPr>
+        <w:t>Введите</w:t>
+      </w:r>
+      <w:r>
+        <w:rPr>
+          <w:rFonts w:ascii="Courier New" w:hAnsi="Courier New" w:cs="Courier New"/>
+          <w:i/>
+          <w:iCs/>
+          <w:sz w:val="20"/>
+          <w:szCs w:val="20"/>
+          <w:lang w:val="en-US" w:eastAsia="ru-RU"/>
+        </w:rPr>
+        <w:t xml:space="preserve"> </w:t>
+      </w:r>
+      <w:r>
+        <w:rPr>
+          <w:rFonts w:ascii="Courier New" w:hAnsi="Courier New" w:cs="Courier New"/>
+          <w:i/>
+          <w:iCs/>
+          <w:sz w:val="20"/>
+          <w:szCs w:val="20"/>
+          <w:lang w:eastAsia="ru-RU"/>
+        </w:rPr>
+        <w:t>количество</w:t>
+      </w:r>
+      <w:r>
+        <w:rPr>
+          <w:rFonts w:ascii="Courier New" w:hAnsi="Courier New" w:cs="Courier New"/>
+          <w:i/>
+          <w:iCs/>
+          <w:sz w:val="20"/>
+          <w:szCs w:val="20"/>
+          <w:lang w:val="en-US" w:eastAsia="ru-RU"/>
+        </w:rPr>
+        <w:t xml:space="preserve"> </w:t>
+      </w:r>
+      <w:r>
+        <w:rPr>
+          <w:rFonts w:ascii="Courier New" w:hAnsi="Courier New" w:cs="Courier New"/>
+          <w:i/>
+          <w:iCs/>
+          <w:sz w:val="20"/>
+          <w:szCs w:val="20"/>
+          <w:lang w:eastAsia="ru-RU"/>
+        </w:rPr>
+        <w:t>столбцов</w:t>
+      </w:r>
+      <w:r>
+        <w:rPr>
+          <w:rFonts w:ascii="Courier New" w:hAnsi="Courier New" w:cs="Courier New"/>
+          <w:i/>
+          <w:iCs/>
+          <w:sz w:val="20"/>
+          <w:szCs w:val="20"/>
+          <w:lang w:val="en-US" w:eastAsia="ru-RU"/>
+        </w:rPr>
+        <w:t>:"</w:t>
+      </w:r>
+      <w:r>
+        <w:rPr>
+          <w:rFonts w:ascii="Courier New" w:hAnsi="Courier New" w:cs="Courier New"/>
+          <w:sz w:val="20"/>
+          <w:szCs w:val="20"/>
+          <w:lang w:val="en-US" w:eastAsia="ru-RU"/>
+        </w:rPr>
+        <w:t>));</w:t>
+      </w:r>
+    </w:p>
+    <w:p>
+      <w:pPr>
+        <w:widowControl/>
+        <w:tabs>
+          <w:tab w:val="left" w:pos="916"/>
+          <w:tab w:val="left" w:pos="1832"/>
+          <w:tab w:val="left" w:pos="2748"/>
+          <w:tab w:val="left" w:pos="3664"/>
+          <w:tab w:val="left" w:pos="4580"/>
+          <w:tab w:val="left" w:pos="5496"/>
+          <w:tab w:val="left" w:pos="6412"/>
+          <w:tab w:val="left" w:pos="7328"/>
+          <w:tab w:val="left" w:pos="8244"/>
+          <w:tab w:val="left" w:pos="9160"/>
+          <w:tab w:val="left" w:pos="10076"/>
+          <w:tab w:val="left" w:pos="10992"/>
+          <w:tab w:val="left" w:pos="11908"/>
+          <w:tab w:val="left" w:pos="12824"/>
+          <w:tab w:val="left" w:pos="13740"/>
+          <w:tab w:val="left" w:pos="14656"/>
+        </w:tabs>
+        <w:autoSpaceDE/>
+        <w:autoSpaceDN/>
+        <w:spacing w:line="300" w:lineRule="auto"/>
+        <w:rPr>
+          <w:rFonts w:ascii="Courier New" w:hAnsi="Courier New" w:cs="Courier New"/>
+          <w:sz w:val="20"/>
+          <w:szCs w:val="20"/>
+          <w:lang w:val="en-US" w:eastAsia="ru-RU"/>
+        </w:rPr>
+      </w:pPr>
+    </w:p>
+    <w:p>
+      <w:pPr>
+        <w:widowControl/>
+        <w:tabs>
+          <w:tab w:val="left" w:pos="916"/>
+          <w:tab w:val="left" w:pos="1832"/>
+          <w:tab w:val="left" w:pos="2748"/>
+          <w:tab w:val="left" w:pos="3664"/>
+          <w:tab w:val="left" w:pos="4580"/>
+          <w:tab w:val="left" w:pos="5496"/>
+          <w:tab w:val="left" w:pos="6412"/>
+          <w:tab w:val="left" w:pos="7328"/>
+          <w:tab w:val="left" w:pos="8244"/>
+          <w:tab w:val="left" w:pos="9160"/>
+          <w:tab w:val="left" w:pos="10076"/>
+          <w:tab w:val="left" w:pos="10992"/>
+          <w:tab w:val="left" w:pos="11908"/>
+          <w:tab w:val="left" w:pos="12824"/>
+          <w:tab w:val="left" w:pos="13740"/>
+          <w:tab w:val="left" w:pos="14656"/>
+        </w:tabs>
+        <w:autoSpaceDE/>
+        <w:autoSpaceDN/>
+        <w:spacing w:line="300" w:lineRule="auto"/>
+        <w:rPr>
+          <w:rFonts w:ascii="Courier New" w:hAnsi="Courier New" w:cs="Courier New"/>
+          <w:sz w:val="20"/>
+          <w:szCs w:val="20"/>
+          <w:lang w:val="en-US" w:eastAsia="ru-RU"/>
+        </w:rPr>
+      </w:pPr>
+      <w:proofErr w:type="spellStart"/>
+      <w:proofErr w:type="gramStart"/>
+      <w:r>
+        <w:rPr>
+          <w:rFonts w:ascii="Courier New" w:hAnsi="Courier New" w:cs="Courier New"/>
+          <w:sz w:val="20"/>
+          <w:szCs w:val="20"/>
+          <w:lang w:val="en-US" w:eastAsia="ru-RU"/>
+        </w:rPr>
+        <w:t>drawPattern</w:t>
+      </w:r>
+      <w:proofErr w:type="spellEnd"/>
+      <w:r>
+        <w:rPr>
+          <w:rFonts w:ascii="Courier New" w:hAnsi="Courier New" w:cs="Courier New"/>
+          <w:sz w:val="20"/>
+          <w:szCs w:val="20"/>
+          <w:lang w:val="en-US" w:eastAsia="ru-RU"/>
+        </w:rPr>
+        <w:t>(</w:t>
+      </w:r>
+      <w:proofErr w:type="gramEnd"/>
+      <w:r>
+        <w:rPr>
+          <w:rFonts w:ascii="Courier New" w:hAnsi="Courier New" w:cs="Courier New"/>
+          <w:sz w:val="20"/>
+          <w:szCs w:val="20"/>
+          <w:lang w:val="en-US" w:eastAsia="ru-RU"/>
+        </w:rPr>
+        <w:t>rows, cols);</w:t>
       </w:r>
     </w:p>
     <w:p>
@@ -10738,6 +12314,7 @@
         <w:rPr>
           <w:sz w:val="24"/>
           <w:szCs w:val="24"/>
+          <w:lang w:val="en-US"/>
         </w:rPr>
       </w:pPr>
     </w:p>
@@ -14985,6 +16562,7 @@
   <w:style w:type="character" w:default="1" w:styleId="a0">
     <w:name w:val="Default Paragraph Font"/>
     <w:uiPriority w:val="1"/>
+    <w:semiHidden/>
     <w:unhideWhenUsed/>
   </w:style>
   <w:style w:type="table" w:default="1" w:styleId="a1">

</xml_diff>